<commit_message>
updated minimal payroll example and image time calc
</commit_message>
<xml_diff>
--- a/docs/PayrolEngineWhitePaper_de.docx
+++ b/docs/PayrolEngineWhitePaper_de.docx
@@ -700,11 +700,9 @@
       <w:r>
         <w:t xml:space="preserve">Die </w:t>
       </w:r>
-      <w:proofErr w:type="spellStart"/>
       <w:r>
         <w:t>Payrun</w:t>
       </w:r>
-      <w:proofErr w:type="spellEnd"/>
       <w:r>
         <w:t xml:space="preserve"> Objekte zur Verarbeiten der Lohndaten</w:t>
       </w:r>
@@ -1491,7 +1489,6 @@
         </w:rPr>
         <w:fldChar w:fldCharType="separate"/>
       </w:r>
-      <w:proofErr w:type="spellStart"/>
       <w:r>
         <w:rPr>
           <w:i/>
@@ -1499,7 +1496,6 @@
         </w:rPr>
         <w:t>Lohnlauf</w:t>
       </w:r>
-      <w:proofErr w:type="spellEnd"/>
       <w:r>
         <w:rPr>
           <w:i/>
@@ -1608,15 +1604,9 @@
       <w:r>
         <w:fldChar w:fldCharType="separate"/>
       </w:r>
-      <w:proofErr w:type="spellStart"/>
-      <w:r>
-        <w:t>Payroll</w:t>
-      </w:r>
-      <w:proofErr w:type="spellEnd"/>
-      <w:r>
-        <w:t xml:space="preserve"> </w:t>
-      </w:r>
-      <w:proofErr w:type="spellStart"/>
+      <w:r>
+        <w:t xml:space="preserve">Payroll </w:t>
+      </w:r>
       <w:r>
         <w:rPr>
           <w:i/>
@@ -1624,7 +1614,6 @@
         </w:rPr>
         <w:t>Testing</w:t>
       </w:r>
-      <w:proofErr w:type="spellEnd"/>
       <w:r>
         <w:fldChar w:fldCharType="end"/>
       </w:r>
@@ -1776,13 +1765,8 @@
         </w:numPr>
       </w:pPr>
       <w:r>
-        <w:t xml:space="preserve">Software </w:t>
-      </w:r>
-      <w:proofErr w:type="spellStart"/>
-      <w:r>
-        <w:t>Deployment</w:t>
-      </w:r>
-      <w:proofErr w:type="spellEnd"/>
+        <w:t>Software Deployment</w:t>
+      </w:r>
       <w:r>
         <w:br/>
       </w:r>
@@ -2487,11 +2471,9 @@
       <w:r>
         <w:t>Mittels Überlagerungen (</w:t>
       </w:r>
-      <w:proofErr w:type="spellStart"/>
       <w:r>
         <w:t>Derived</w:t>
       </w:r>
-      <w:proofErr w:type="spellEnd"/>
       <w:r>
         <w:t xml:space="preserve">) </w:t>
       </w:r>
@@ -2543,7 +2525,6 @@
         </w:rPr>
         <w:fldChar w:fldCharType="separate"/>
       </w:r>
-      <w:proofErr w:type="spellStart"/>
       <w:r>
         <w:rPr>
           <w:i/>
@@ -2551,7 +2532,6 @@
         </w:rPr>
         <w:t>Payroll</w:t>
       </w:r>
-      <w:proofErr w:type="spellEnd"/>
       <w:r>
         <w:rPr>
           <w:i/>
@@ -2612,11 +2592,9 @@
       <w:r>
         <w:fldChar w:fldCharType="separate"/>
       </w:r>
-      <w:proofErr w:type="spellStart"/>
       <w:r>
         <w:t>Payroll</w:t>
       </w:r>
-      <w:proofErr w:type="spellEnd"/>
       <w:r>
         <w:t xml:space="preserve"> Cluster</w:t>
       </w:r>
@@ -3972,14 +3950,12 @@
               </w:rPr>
               <w:t xml:space="preserve"> Case </w:t>
             </w:r>
-            <w:proofErr w:type="spellStart"/>
             <w:r>
               <w:rPr>
                 <w:b/>
               </w:rPr>
               <w:t>Document</w:t>
             </w:r>
-            <w:proofErr w:type="spellEnd"/>
           </w:p>
         </w:tc>
         <w:tc>
@@ -4058,14 +4034,12 @@
               </w:rPr>
               <w:t xml:space="preserve">National Case </w:t>
             </w:r>
-            <w:proofErr w:type="spellStart"/>
             <w:r>
               <w:rPr>
                 <w:b/>
               </w:rPr>
               <w:t>Document</w:t>
             </w:r>
-            <w:proofErr w:type="spellEnd"/>
           </w:p>
         </w:tc>
         <w:tc>
@@ -4138,14 +4112,12 @@
               </w:rPr>
               <w:t xml:space="preserve">Company Case </w:t>
             </w:r>
-            <w:proofErr w:type="spellStart"/>
             <w:r>
               <w:rPr>
                 <w:b/>
               </w:rPr>
               <w:t>Document</w:t>
             </w:r>
-            <w:proofErr w:type="spellEnd"/>
           </w:p>
         </w:tc>
         <w:tc>
@@ -4218,29 +4190,19 @@
                 <w:b/>
               </w:rPr>
             </w:pPr>
-            <w:proofErr w:type="spellStart"/>
             <w:r>
               <w:rPr>
                 <w:b/>
               </w:rPr>
               <w:lastRenderedPageBreak/>
-              <w:t>Employee</w:t>
-            </w:r>
-            <w:proofErr w:type="spellEnd"/>
+              <w:t xml:space="preserve">Employee Case </w:t>
+            </w:r>
             <w:r>
               <w:rPr>
                 <w:b/>
               </w:rPr>
-              <w:t xml:space="preserve"> Case </w:t>
-            </w:r>
-            <w:proofErr w:type="spellStart"/>
-            <w:r>
-              <w:rPr>
-                <w:b/>
-              </w:rPr>
               <w:t>Document</w:t>
             </w:r>
-            <w:proofErr w:type="spellEnd"/>
           </w:p>
         </w:tc>
         <w:tc>
@@ -5813,7 +5775,6 @@
       <w:r>
         <w:t xml:space="preserve">bjekt können mehrere Clusternamen (analog Tags) zugeordnet werden. Die Abfrage der Objekte erfolgt über das </w:t>
       </w:r>
-      <w:proofErr w:type="spellStart"/>
       <w:r>
         <w:rPr>
           <w:i/>
@@ -5821,7 +5782,6 @@
         </w:rPr>
         <w:t>ClusterSet</w:t>
       </w:r>
-      <w:proofErr w:type="spellEnd"/>
       <w:r>
         <w:t xml:space="preserve">, welches die </w:t>
       </w:r>
@@ -6255,17 +6215,8 @@
           <w:i/>
           <w:iCs/>
         </w:rPr>
-        <w:t xml:space="preserve">Wage Type </w:t>
-      </w:r>
-      <w:proofErr w:type="spellStart"/>
-      <w:r>
-        <w:rPr>
-          <w:i/>
-          <w:iCs/>
-        </w:rPr>
-        <w:t>Period</w:t>
-      </w:r>
-      <w:proofErr w:type="spellEnd"/>
+        <w:t>Wage Type Period</w:t>
+      </w:r>
       <w:r>
         <w:rPr>
           <w:i/>
@@ -6616,13 +6567,8 @@
           <w:numId w:val="37"/>
         </w:numPr>
       </w:pPr>
-      <w:proofErr w:type="spellStart"/>
-      <w:r>
-        <w:t>Sum</w:t>
-      </w:r>
-      <w:proofErr w:type="spellEnd"/>
-      <w:r>
-        <w:t xml:space="preserve"> (Default)</w:t>
+      <w:r>
+        <w:t>Sum (Default)</w:t>
       </w:r>
     </w:p>
     <w:p>
@@ -6704,37 +6650,12 @@
       <w:r>
         <w:t xml:space="preserve"> der Scripting Funktion </w:t>
       </w:r>
-      <w:proofErr w:type="spellStart"/>
       <w:r>
         <w:rPr>
           <w:i/>
           <w:iCs/>
         </w:rPr>
-        <w:t>Collector</w:t>
-      </w:r>
-      <w:proofErr w:type="spellEnd"/>
-      <w:r>
-        <w:rPr>
-          <w:i/>
-          <w:iCs/>
-        </w:rPr>
-        <w:t xml:space="preserve"> </w:t>
-      </w:r>
-      <w:proofErr w:type="spellStart"/>
-      <w:r>
-        <w:rPr>
-          <w:i/>
-          <w:iCs/>
-        </w:rPr>
-        <w:t>Apply</w:t>
-      </w:r>
-      <w:proofErr w:type="spellEnd"/>
-      <w:r>
-        <w:rPr>
-          <w:i/>
-          <w:iCs/>
-        </w:rPr>
-        <w:t xml:space="preserve"> </w:t>
+        <w:t xml:space="preserve">Collector Apply </w:t>
       </w:r>
       <w:r>
         <w:t>individuell be</w:t>
@@ -7469,7 +7390,6 @@
                 <w:szCs w:val="20"/>
               </w:rPr>
             </w:pPr>
-            <w:proofErr w:type="spellStart"/>
             <w:r>
               <w:rPr>
                 <w:b w:val="0"/>
@@ -7478,7 +7398,6 @@
               </w:rPr>
               <w:t>Draft</w:t>
             </w:r>
-            <w:proofErr w:type="spellEnd"/>
           </w:p>
         </w:tc>
         <w:tc>
@@ -7689,7 +7608,6 @@
                 <w:szCs w:val="20"/>
               </w:rPr>
             </w:pPr>
-            <w:proofErr w:type="spellStart"/>
             <w:r>
               <w:rPr>
                 <w:b w:val="0"/>
@@ -7698,7 +7616,6 @@
               </w:rPr>
               <w:t>Process</w:t>
             </w:r>
-            <w:proofErr w:type="spellEnd"/>
           </w:p>
         </w:tc>
         <w:tc>
@@ -7782,7 +7699,6 @@
                 <w:szCs w:val="20"/>
               </w:rPr>
             </w:pPr>
-            <w:proofErr w:type="spellStart"/>
             <w:r>
               <w:rPr>
                 <w:i/>
@@ -7792,7 +7708,6 @@
               </w:rPr>
               <w:t>PayrunJobProcess</w:t>
             </w:r>
-            <w:proofErr w:type="spellEnd"/>
           </w:p>
         </w:tc>
       </w:tr>
@@ -7817,7 +7732,6 @@
                 <w:szCs w:val="20"/>
               </w:rPr>
             </w:pPr>
-            <w:proofErr w:type="spellStart"/>
             <w:r>
               <w:rPr>
                 <w:b w:val="0"/>
@@ -7826,7 +7740,6 @@
               </w:rPr>
               <w:t>Complete</w:t>
             </w:r>
-            <w:proofErr w:type="spellEnd"/>
           </w:p>
         </w:tc>
         <w:tc>
@@ -7903,7 +7816,6 @@
                 <w:szCs w:val="20"/>
               </w:rPr>
             </w:pPr>
-            <w:proofErr w:type="spellStart"/>
             <w:r>
               <w:rPr>
                 <w:i/>
@@ -7913,7 +7825,6 @@
               </w:rPr>
               <w:t>PayrunJobFinish</w:t>
             </w:r>
-            <w:proofErr w:type="spellEnd"/>
           </w:p>
         </w:tc>
       </w:tr>
@@ -8154,7 +8065,6 @@
                 <w:szCs w:val="20"/>
               </w:rPr>
             </w:pPr>
-            <w:proofErr w:type="spellStart"/>
             <w:r>
               <w:rPr>
                 <w:b w:val="0"/>
@@ -8163,7 +8073,6 @@
               </w:rPr>
               <w:t>Cancel</w:t>
             </w:r>
-            <w:proofErr w:type="spellEnd"/>
           </w:p>
         </w:tc>
         <w:tc>
@@ -8241,7 +8150,6 @@
                 <w:szCs w:val="20"/>
               </w:rPr>
             </w:pPr>
-            <w:proofErr w:type="spellStart"/>
             <w:r>
               <w:rPr>
                 <w:i/>
@@ -8251,7 +8159,6 @@
               </w:rPr>
               <w:t>PayrunJobFinish</w:t>
             </w:r>
-            <w:proofErr w:type="spellEnd"/>
           </w:p>
         </w:tc>
       </w:tr>
@@ -8266,14 +8173,12 @@
       <w:r>
         <w:t xml:space="preserve"> Payroll kann nur ein Job im Status </w:t>
       </w:r>
-      <w:proofErr w:type="spellStart"/>
       <w:r>
         <w:rPr>
           <w:i/>
         </w:rPr>
         <w:t>Draft</w:t>
       </w:r>
-      <w:proofErr w:type="spellEnd"/>
       <w:r>
         <w:t xml:space="preserve"> </w:t>
       </w:r>
@@ -8292,14 +8197,12 @@
       <w:r>
         <w:t xml:space="preserve"> und </w:t>
       </w:r>
-      <w:proofErr w:type="spellStart"/>
       <w:r>
         <w:rPr>
           <w:i/>
         </w:rPr>
         <w:t>Process</w:t>
       </w:r>
-      <w:proofErr w:type="spellEnd"/>
       <w:r>
         <w:t xml:space="preserve"> sind mehrere Jobs </w:t>
       </w:r>
@@ -8359,21 +8262,12 @@
         </w:rPr>
         <w:fldChar w:fldCharType="separate"/>
       </w:r>
-      <w:proofErr w:type="spellStart"/>
       <w:r>
         <w:rPr>
           <w:i/>
           <w:iCs/>
         </w:rPr>
-        <w:t>Payrun</w:t>
-      </w:r>
-      <w:proofErr w:type="spellEnd"/>
-      <w:r>
-        <w:rPr>
-          <w:i/>
-          <w:iCs/>
-        </w:rPr>
-        <w:t xml:space="preserve"> Laufzeitwerte</w:t>
+        <w:t>Payrun Laufzeitwerte</w:t>
       </w:r>
       <w:r>
         <w:rPr>
@@ -8872,11 +8766,9 @@
       <w:pPr>
         <w:spacing w:before="120"/>
       </w:pPr>
-      <w:proofErr w:type="spellStart"/>
       <w:r>
         <w:t>Payroll</w:t>
       </w:r>
-      <w:proofErr w:type="spellEnd"/>
       <w:r>
         <w:t xml:space="preserve"> Cluster</w:t>
       </w:r>
@@ -9485,17 +9377,8 @@
           <w:i/>
           <w:iCs/>
         </w:rPr>
-        <w:t xml:space="preserve">Report </w:t>
-      </w:r>
-      <w:proofErr w:type="spellStart"/>
-      <w:r>
-        <w:rPr>
-          <w:i/>
-          <w:iCs/>
-        </w:rPr>
-        <w:t>Build</w:t>
-      </w:r>
-      <w:proofErr w:type="spellEnd"/>
+        <w:t>Report Build</w:t>
+      </w:r>
     </w:p>
     <w:p>
       <w:pPr>
@@ -9674,7 +9557,6 @@
       <w:r>
         <w:t>(</w:t>
       </w:r>
-      <w:proofErr w:type="spellStart"/>
       <w:r>
         <w:rPr>
           <w:i/>
@@ -9682,7 +9564,6 @@
         </w:rPr>
         <w:t>ReportTemplate</w:t>
       </w:r>
-      <w:proofErr w:type="spellEnd"/>
       <w:r>
         <w:t>)</w:t>
       </w:r>
@@ -9705,7 +9586,6 @@
         </w:rPr>
         <w:t>.</w:t>
       </w:r>
-      <w:proofErr w:type="spellStart"/>
       <w:r>
         <w:rPr>
           <w:i/>
@@ -9713,14 +9593,12 @@
         </w:rPr>
         <w:t>docx</w:t>
       </w:r>
-      <w:proofErr w:type="spellEnd"/>
       <w:r>
         <w:t xml:space="preserve">, </w:t>
       </w:r>
       <w:r>
         <w:t>.</w:t>
       </w:r>
-      <w:proofErr w:type="spellStart"/>
       <w:r>
         <w:rPr>
           <w:i/>
@@ -9728,15 +9606,9 @@
         </w:rPr>
         <w:t>rdlc</w:t>
       </w:r>
-      <w:proofErr w:type="spellEnd"/>
-      <w:r>
-        <w:t xml:space="preserve"> </w:t>
-      </w:r>
-      <w:proofErr w:type="spellStart"/>
-      <w:r>
-        <w:t>usw</w:t>
-      </w:r>
-      <w:proofErr w:type="spellEnd"/>
+      <w:r>
+        <w:t xml:space="preserve"> usw</w:t>
+      </w:r>
       <w:r>
         <w:t>)</w:t>
       </w:r>
@@ -9842,28 +9714,18 @@
         </w:rPr>
         <w:t xml:space="preserve">Report </w:t>
       </w:r>
-      <w:proofErr w:type="spellStart"/>
       <w:r>
         <w:rPr>
           <w:i/>
         </w:rPr>
         <w:t>Build</w:t>
       </w:r>
-      <w:proofErr w:type="spellEnd"/>
       <w:r>
         <w:rPr>
           <w:i/>
         </w:rPr>
-        <w:t xml:space="preserve"> </w:t>
-      </w:r>
-      <w:proofErr w:type="spellStart"/>
-      <w:r>
-        <w:rPr>
-          <w:i/>
-        </w:rPr>
-        <w:t>Script</w:t>
-      </w:r>
-      <w:proofErr w:type="spellEnd"/>
+        <w:t xml:space="preserve"> Script</w:t>
+      </w:r>
       <w:r>
         <w:t xml:space="preserve"> angepasst werden</w:t>
       </w:r>
@@ -9898,15 +9760,7 @@
         <w:ind w:left="714" w:hanging="357"/>
       </w:pPr>
       <w:r>
-        <w:t>Aufbereitung der Abfragen (</w:t>
-      </w:r>
-      <w:proofErr w:type="spellStart"/>
-      <w:r>
-        <w:t>Queries</w:t>
-      </w:r>
-      <w:proofErr w:type="spellEnd"/>
-      <w:r>
-        <w:t>)</w:t>
+        <w:t>Aufbereitung der Abfragen (Queries)</w:t>
       </w:r>
       <w:r>
         <w:t xml:space="preserve">: </w:t>
@@ -10439,7 +10293,6 @@
                 <w:szCs w:val="20"/>
               </w:rPr>
             </w:pPr>
-            <w:proofErr w:type="spellStart"/>
             <w:r>
               <w:rPr>
                 <w:b w:val="0"/>
@@ -10449,7 +10302,6 @@
               </w:rPr>
               <w:t>WebResource</w:t>
             </w:r>
-            <w:proofErr w:type="spellEnd"/>
           </w:p>
         </w:tc>
         <w:tc>
@@ -10563,7 +10415,6 @@
               </w:rPr>
               <w:t xml:space="preserve">, </w:t>
             </w:r>
-            <w:proofErr w:type="spellStart"/>
             <w:r>
               <w:rPr>
                 <w:b w:val="0"/>
@@ -10573,7 +10424,6 @@
               </w:rPr>
               <w:t>DateTime</w:t>
             </w:r>
-            <w:proofErr w:type="spellEnd"/>
           </w:p>
         </w:tc>
         <w:tc>
@@ -10613,7 +10463,6 @@
                 <w:szCs w:val="20"/>
               </w:rPr>
             </w:pPr>
-            <w:proofErr w:type="spellStart"/>
             <w:r>
               <w:rPr>
                 <w:sz w:val="20"/>
@@ -10621,7 +10470,6 @@
               </w:rPr>
               <w:t>DateTime</w:t>
             </w:r>
-            <w:proofErr w:type="spellEnd"/>
           </w:p>
         </w:tc>
         <w:tc>
@@ -10911,20 +10759,8 @@
                 <w:szCs w:val="20"/>
                 <w:lang w:val="en-US"/>
               </w:rPr>
-              <w:t xml:space="preserve">, </w:t>
-            </w:r>
-            <w:proofErr w:type="spellStart"/>
-            <w:r>
-              <w:rPr>
-                <w:b w:val="0"/>
-                <w:bCs w:val="0"/>
-                <w:sz w:val="20"/>
-                <w:szCs w:val="20"/>
-                <w:lang w:val="en-US"/>
-              </w:rPr>
-              <w:t>NumericBoolean</w:t>
-            </w:r>
-            <w:proofErr w:type="spellEnd"/>
+              <w:t>, NumericBoolean</w:t>
+            </w:r>
           </w:p>
         </w:tc>
         <w:tc>
@@ -10941,7 +10777,6 @@
                 <w:szCs w:val="20"/>
               </w:rPr>
             </w:pPr>
-            <w:proofErr w:type="spellStart"/>
             <w:r>
               <w:rPr>
                 <w:sz w:val="20"/>
@@ -10949,7 +10784,6 @@
               </w:rPr>
               <w:t>Number</w:t>
             </w:r>
-            <w:proofErr w:type="spellEnd"/>
           </w:p>
         </w:tc>
         <w:tc>
@@ -11597,7 +11431,6 @@
                 <w:szCs w:val="20"/>
               </w:rPr>
             </w:pPr>
-            <w:proofErr w:type="spellStart"/>
             <w:r>
               <w:rPr>
                 <w:b w:val="0"/>
@@ -11607,7 +11440,6 @@
               </w:rPr>
               <w:t>Timeless</w:t>
             </w:r>
-            <w:proofErr w:type="spellEnd"/>
           </w:p>
         </w:tc>
         <w:tc>
@@ -11902,7 +11734,6 @@
                 <w:szCs w:val="20"/>
               </w:rPr>
             </w:pPr>
-            <w:proofErr w:type="spellStart"/>
             <w:r>
               <w:rPr>
                 <w:b w:val="0"/>
@@ -11911,7 +11742,6 @@
               </w:rPr>
               <w:t>Period</w:t>
             </w:r>
-            <w:proofErr w:type="spellEnd"/>
           </w:p>
         </w:tc>
         <w:tc>
@@ -12038,7 +11868,6 @@
                 <w:szCs w:val="20"/>
               </w:rPr>
             </w:pPr>
-            <w:proofErr w:type="spellStart"/>
             <w:r>
               <w:rPr>
                 <w:b w:val="0"/>
@@ -12055,7 +11884,6 @@
               </w:rPr>
               <w:t>Period</w:t>
             </w:r>
-            <w:proofErr w:type="spellEnd"/>
           </w:p>
         </w:tc>
         <w:tc>
@@ -12075,35 +11903,28 @@
                 <w:sz w:val="20"/>
                 <w:szCs w:val="20"/>
               </w:rPr>
-              <w:t xml:space="preserve">Basierend auf der Kalenderberechnungsmethode wird der </w:t>
-            </w:r>
-            <w:r>
-              <w:rPr>
-                <w:sz w:val="20"/>
-                <w:szCs w:val="20"/>
-              </w:rPr>
-              <w:t>Wert auf d</w:t>
-            </w:r>
-            <w:r>
-              <w:rPr>
-                <w:sz w:val="20"/>
-                <w:szCs w:val="20"/>
-              </w:rPr>
-              <w:t>i</w:t>
-            </w:r>
-            <w:r>
-              <w:rPr>
-                <w:sz w:val="20"/>
-                <w:szCs w:val="20"/>
-              </w:rPr>
-              <w:t xml:space="preserve">e </w:t>
-            </w:r>
-            <w:r>
-              <w:rPr>
-                <w:sz w:val="20"/>
-                <w:szCs w:val="20"/>
-              </w:rPr>
-              <w:t>Verarbeitungsperiode verteilt (Monatslohn).</w:t>
+              <w:t>Wert wird auf die Kalende</w:t>
+            </w:r>
+            <w:r>
+              <w:rPr>
+                <w:sz w:val="20"/>
+                <w:szCs w:val="20"/>
+              </w:rPr>
+              <w:t>r</w:t>
+            </w:r>
+            <w:r>
+              <w:rPr>
+                <w:sz w:val="20"/>
+                <w:szCs w:val="20"/>
+              </w:rPr>
+              <w:t>periode tageweise aufgeteilt</w:t>
+            </w:r>
+            <w:r>
+              <w:rPr>
+                <w:sz w:val="20"/>
+                <w:szCs w:val="20"/>
+              </w:rPr>
+              <w:t xml:space="preserve"> (Monatslohn).</w:t>
             </w:r>
           </w:p>
         </w:tc>
@@ -12277,9 +12098,294 @@
     </w:p>
     <w:p>
       <w:pPr>
+        <w:pStyle w:val="Heading3"/>
+      </w:pPr>
+      <w:r>
+        <w:t>Kalenderkonfiguration</w:t>
+      </w:r>
+    </w:p>
+    <w:p>
+      <w:r>
+        <w:t>Die Zeitberechnun</w:t>
+      </w:r>
+      <w:r>
+        <w:t>g</w:t>
+      </w:r>
+      <w:r>
+        <w:t>en der Payroll Engine basieren auf folgender Kalenderkonfiguration:</w:t>
+      </w:r>
+    </w:p>
+    <w:p>
+      <w:pPr>
+        <w:pStyle w:val="ListParagraph"/>
+        <w:numPr>
+          <w:ilvl w:val="0"/>
+          <w:numId w:val="47"/>
+        </w:numPr>
+      </w:pPr>
+      <w:r>
+        <w:t xml:space="preserve">Erster Monat im Jahr (Systemdefault: </w:t>
+      </w:r>
+      <w:r>
+        <w:rPr>
+          <w:i/>
+          <w:iCs/>
+        </w:rPr>
+        <w:t>January</w:t>
+      </w:r>
+      <w:r>
+        <w:t>)</w:t>
+      </w:r>
+    </w:p>
+    <w:p>
+      <w:pPr>
+        <w:pStyle w:val="ListParagraph"/>
+        <w:numPr>
+          <w:ilvl w:val="0"/>
+          <w:numId w:val="47"/>
+        </w:numPr>
+      </w:pPr>
+      <w:r>
+        <w:t>Regel für die erste Woche im Jahr</w:t>
+      </w:r>
+      <w:r>
+        <w:t xml:space="preserve"> </w:t>
+      </w:r>
+      <w:hyperlink r:id="rId34" w:history="1">
+        <w:r>
+          <w:rPr>
+            <w:rStyle w:val="Hyperlink"/>
+          </w:rPr>
+          <w:t>CalendarWeekRule.FirstFourDayWeek</w:t>
+        </w:r>
+      </w:hyperlink>
+    </w:p>
+    <w:p>
+      <w:pPr>
+        <w:pStyle w:val="ListParagraph"/>
+        <w:numPr>
+          <w:ilvl w:val="0"/>
+          <w:numId w:val="47"/>
+        </w:numPr>
+      </w:pPr>
+      <w:r>
+        <w:t>Erster Tag in der Woche (</w:t>
+      </w:r>
+      <w:r>
+        <w:rPr>
+          <w:i/>
+          <w:iCs/>
+        </w:rPr>
+        <w:t>Monday</w:t>
+      </w:r>
+      <w:r>
+        <w:t>)</w:t>
+      </w:r>
+    </w:p>
+    <w:p>
+      <w:pPr>
+        <w:pStyle w:val="ListParagraph"/>
+        <w:numPr>
+          <w:ilvl w:val="0"/>
+          <w:numId w:val="47"/>
+        </w:numPr>
+      </w:pPr>
+      <w:r>
+        <w:t>Die durchschnittliche Anzahl der Monatstage (</w:t>
+      </w:r>
+      <w:r>
+        <w:rPr>
+          <w:i/>
+          <w:iCs/>
+        </w:rPr>
+        <w:t>30</w:t>
+      </w:r>
+      <w:r>
+        <w:t>)</w:t>
+      </w:r>
+    </w:p>
+    <w:p>
+      <w:pPr>
+        <w:pStyle w:val="ListParagraph"/>
+        <w:numPr>
+          <w:ilvl w:val="0"/>
+          <w:numId w:val="47"/>
+        </w:numPr>
+      </w:pPr>
+      <w:r>
+        <w:t>Die durchschnittliche Anzahl der Arbeitstage (</w:t>
+      </w:r>
+      <w:r>
+        <w:rPr>
+          <w:i/>
+          <w:iCs/>
+        </w:rPr>
+        <w:t>21.75</w:t>
+      </w:r>
+      <w:r>
+        <w:t>)</w:t>
+      </w:r>
+    </w:p>
+    <w:p>
+      <w:pPr>
+        <w:pStyle w:val="ListParagraph"/>
+        <w:numPr>
+          <w:ilvl w:val="0"/>
+          <w:numId w:val="47"/>
+        </w:numPr>
+      </w:pPr>
+      <w:r>
+        <w:t>Die Arbeitstage (</w:t>
+      </w:r>
+      <w:r>
+        <w:rPr>
+          <w:i/>
+          <w:iCs/>
+        </w:rPr>
+        <w:t>Montag bis Freitag</w:t>
+      </w:r>
+      <w:r>
+        <w:t>)</w:t>
+      </w:r>
+    </w:p>
+    <w:p>
+      <w:pPr>
+        <w:pStyle w:val="ListParagraph"/>
+        <w:numPr>
+          <w:ilvl w:val="0"/>
+          <w:numId w:val="47"/>
+        </w:numPr>
+      </w:pPr>
+      <w:r>
+        <w:t>Die Kalender Berechnungsmethode (</w:t>
+      </w:r>
+      <w:r>
+        <w:rPr>
+          <w:i/>
+          <w:iCs/>
+        </w:rPr>
+        <w:t>CalendarCalculationMode.MonthCalendarDay</w:t>
+      </w:r>
+      <w:r>
+        <w:t>)</w:t>
+      </w:r>
+    </w:p>
+    <w:p>
+      <w:pPr>
+        <w:spacing w:before="120"/>
+      </w:pPr>
+      <w:r>
+        <w:t xml:space="preserve">Die Kalenderkonfiguration </w:t>
+      </w:r>
+      <w:r>
+        <w:t xml:space="preserve">gilt für den </w:t>
+      </w:r>
+      <w:r>
+        <w:t>Mandant</w:t>
+      </w:r>
+      <w:r>
+        <w:t>en</w:t>
+      </w:r>
+      <w:r>
+        <w:t xml:space="preserve"> und/oder dem </w:t>
+      </w:r>
+      <w:r>
+        <w:t xml:space="preserve">Lohnlauf </w:t>
+      </w:r>
+      <w:r>
+        <w:t>und wird nach folgender Priorität aufgelöst:</w:t>
+      </w:r>
+    </w:p>
+    <w:p>
+      <w:pPr>
+        <w:pStyle w:val="ListParagraph"/>
+        <w:numPr>
+          <w:ilvl w:val="0"/>
+          <w:numId w:val="48"/>
+        </w:numPr>
+      </w:pPr>
+      <w:r>
+        <w:t>Division</w:t>
+      </w:r>
+      <w:r>
+        <w:t xml:space="preserve"> Kalender (Quelle: </w:t>
+      </w:r>
+      <w:r>
+        <w:rPr>
+          <w:i/>
+          <w:iCs/>
+        </w:rPr>
+        <w:t>Division.Calendar</w:t>
+      </w:r>
+      <w:r>
+        <w:t>)</w:t>
+      </w:r>
+    </w:p>
+    <w:p>
+      <w:pPr>
+        <w:pStyle w:val="ListParagraph"/>
+        <w:numPr>
+          <w:ilvl w:val="0"/>
+          <w:numId w:val="48"/>
+        </w:numPr>
+      </w:pPr>
+      <w:r>
+        <w:t xml:space="preserve">Mandant </w:t>
+      </w:r>
+      <w:r>
+        <w:t>Kalender (</w:t>
+      </w:r>
+      <w:r>
+        <w:rPr>
+          <w:i/>
+          <w:iCs/>
+        </w:rPr>
+        <w:t>Tenant.Calendar</w:t>
+      </w:r>
+      <w:r>
+        <w:t>)</w:t>
+      </w:r>
+    </w:p>
+    <w:p>
+      <w:pPr>
+        <w:pStyle w:val="ListParagraph"/>
+        <w:numPr>
+          <w:ilvl w:val="0"/>
+          <w:numId w:val="48"/>
+        </w:numPr>
+      </w:pPr>
+      <w:r>
+        <w:t>Default Kalender (</w:t>
+      </w:r>
+      <w:r>
+        <w:rPr>
+          <w:i/>
+          <w:iCs/>
+        </w:rPr>
+        <w:t>CalendarConfiguration.DefaultConfiguration</w:t>
+      </w:r>
+      <w:r>
+        <w:t>)</w:t>
+      </w:r>
+    </w:p>
+    <w:p>
+      <w:pPr>
+        <w:pStyle w:val="ListParagraph"/>
+        <w:numPr>
+          <w:ilvl w:val="0"/>
+          <w:numId w:val="48"/>
+        </w:numPr>
+      </w:pPr>
+      <w:r>
+        <w:t>System Kalender (unveränderbar, siehe oben)</w:t>
+      </w:r>
+    </w:p>
+    <w:p>
+      <w:pPr>
         <w:pStyle w:val="Heading2"/>
       </w:pPr>
       <w:r>
+        <w:lastRenderedPageBreak/>
         <w:t>Objekteigenschaften</w:t>
       </w:r>
     </w:p>
@@ -12337,7 +12443,6 @@
       <w:r>
         <w:t xml:space="preserve"> (</w:t>
       </w:r>
-      <w:proofErr w:type="spellStart"/>
       <w:r>
         <w:rPr>
           <w:i/>
@@ -12345,7 +12450,6 @@
         </w:rPr>
         <w:t>Created</w:t>
       </w:r>
-      <w:proofErr w:type="spellEnd"/>
       <w:r>
         <w:t>)</w:t>
       </w:r>
@@ -12439,7 +12543,6 @@
         <w:pStyle w:val="Heading2"/>
       </w:pPr>
       <w:r>
-        <w:lastRenderedPageBreak/>
         <w:t>Objektattribute</w:t>
       </w:r>
     </w:p>
@@ -12495,7 +12598,6 @@
           <w:lang w:val="en-US"/>
         </w:rPr>
       </w:pPr>
-      <w:proofErr w:type="spellStart"/>
       <w:r>
         <w:rPr>
           <w:lang w:val="en-US"/>
@@ -12512,14 +12614,7 @@
         <w:rPr>
           <w:lang w:val="en-US"/>
         </w:rPr>
-        <w:t>ttribut</w:t>
-      </w:r>
-      <w:proofErr w:type="spellEnd"/>
-      <w:r>
-        <w:rPr>
-          <w:lang w:val="en-US"/>
-        </w:rPr>
-        <w:t xml:space="preserve"> für </w:t>
+        <w:t xml:space="preserve">ttribut für </w:t>
       </w:r>
       <w:r>
         <w:rPr>
@@ -12591,7 +12686,6 @@
       <w:r>
         <w:t>Steuerung des Lohnlaufes (</w:t>
       </w:r>
-      <w:proofErr w:type="spellStart"/>
       <w:r>
         <w:rPr>
           <w:i/>
@@ -12599,7 +12693,6 @@
         </w:rPr>
         <w:t>PayrunJob</w:t>
       </w:r>
-      <w:proofErr w:type="spellEnd"/>
       <w:r>
         <w:t>)</w:t>
       </w:r>
@@ -13687,6 +13780,7 @@
                 <w:sz w:val="20"/>
                 <w:szCs w:val="20"/>
               </w:rPr>
+              <w:lastRenderedPageBreak/>
               <w:t>Case Relation</w:t>
             </w:r>
           </w:p>
@@ -14299,7 +14393,7 @@
                     <pic:cNvPicPr/>
                   </pic:nvPicPr>
                   <pic:blipFill>
-                    <a:blip r:embed="rId34" cstate="print">
+                    <a:blip r:embed="rId35" cstate="print">
                       <a:extLst>
                         <a:ext uri="{28A0092B-C50C-407E-A947-70E740481C1C}">
                           <a14:useLocalDpi xmlns:a14="http://schemas.microsoft.com/office/drawing/2010/main" val="0"/>
@@ -14595,21 +14689,12 @@
         </w:rPr>
         <w:fldChar w:fldCharType="separate"/>
       </w:r>
-      <w:proofErr w:type="spellStart"/>
       <w:r>
         <w:rPr>
           <w:i/>
           <w:iCs/>
         </w:rPr>
-        <w:t>Payroll</w:t>
-      </w:r>
-      <w:proofErr w:type="spellEnd"/>
-      <w:r>
-        <w:rPr>
-          <w:i/>
-          <w:iCs/>
-        </w:rPr>
-        <w:t xml:space="preserve"> Konsole</w:t>
+        <w:t>Payroll Konsole</w:t>
       </w:r>
       <w:r>
         <w:rPr>
@@ -14858,7 +14943,7 @@
                     <pic:cNvPicPr/>
                   </pic:nvPicPr>
                   <pic:blipFill>
-                    <a:blip r:embed="rId35" cstate="print">
+                    <a:blip r:embed="rId36" cstate="print">
                       <a:extLst>
                         <a:ext uri="{28A0092B-C50C-407E-A947-70E740481C1C}">
                           <a14:useLocalDpi xmlns:a14="http://schemas.microsoft.com/office/drawing/2010/main" val="0"/>
@@ -14919,15 +15004,7 @@
         <w:t xml:space="preserve">Die Payroll Engine </w:t>
       </w:r>
       <w:r>
-        <w:t xml:space="preserve">ist ein API-First Produkt, welches sich von den herkömmlichen APIs in der Nutzungsweise unterscheidet. Die meisten APIs sind aus Sicht vom Business </w:t>
-      </w:r>
-      <w:proofErr w:type="spellStart"/>
-      <w:r>
-        <w:t>Blackboxen</w:t>
-      </w:r>
-      <w:proofErr w:type="spellEnd"/>
-      <w:r>
-        <w:t>, das heisst die Funktionsweise ist nicht bekannt und kann nicht wesentlich beeinflusst werden.</w:t>
+        <w:t>ist ein API-First Produkt, welches sich von den herkömmlichen APIs in der Nutzungsweise unterscheidet. Die meisten APIs sind aus Sicht vom Business Blackboxen, das heisst die Funktionsweise ist nicht bekannt und kann nicht wesentlich beeinflusst werden.</w:t>
       </w:r>
     </w:p>
     <w:p>
@@ -15011,7 +15088,7 @@
                     <pic:cNvPicPr/>
                   </pic:nvPicPr>
                   <pic:blipFill>
-                    <a:blip r:embed="rId36" cstate="print">
+                    <a:blip r:embed="rId37" cstate="print">
                       <a:extLst>
                         <a:ext uri="{28A0092B-C50C-407E-A947-70E740481C1C}">
                           <a14:useLocalDpi xmlns:a14="http://schemas.microsoft.com/office/drawing/2010/main" val="0"/>
@@ -15094,52 +15171,36 @@
         </w:rPr>
         <w:tab/>
       </w:r>
-      <w:proofErr w:type="spellStart"/>
       <w:r>
         <w:rPr>
           <w:lang w:val="en-US"/>
         </w:rPr>
-        <w:t>OpenAPI</w:t>
-      </w:r>
-      <w:proofErr w:type="spellEnd"/>
+        <w:t>OpenAPI 3.0 (OAS3)</w:t>
+      </w:r>
       <w:r>
         <w:rPr>
           <w:lang w:val="en-US"/>
         </w:rPr>
-        <w:t xml:space="preserve"> 3.0 (OAS3)</w:t>
+        <w:br/>
       </w:r>
       <w:r>
         <w:rPr>
           <w:lang w:val="en-US"/>
         </w:rPr>
-        <w:br/>
+        <w:tab/>
       </w:r>
       <w:r>
         <w:rPr>
           <w:lang w:val="en-US"/>
         </w:rPr>
-        <w:tab/>
+        <w:t>Me</w:t>
       </w:r>
       <w:r>
         <w:rPr>
           <w:lang w:val="en-US"/>
         </w:rPr>
-        <w:t>Me</w:t>
-      </w:r>
-      <w:r>
-        <w:rPr>
-          <w:lang w:val="en-US"/>
-        </w:rPr>
-        <w:t>dia type: application/</w:t>
-      </w:r>
-      <w:proofErr w:type="spellStart"/>
-      <w:r>
-        <w:rPr>
-          <w:lang w:val="en-US"/>
-        </w:rPr>
-        <w:t>json</w:t>
-      </w:r>
-      <w:proofErr w:type="spellEnd"/>
+        <w:t>dia type: application/json</w:t>
+      </w:r>
     </w:p>
     <w:p>
       <w:pPr>
@@ -15303,13 +15364,8 @@
         <w:t>ausdruck gemäss</w:t>
       </w:r>
       <w:r>
-        <w:t xml:space="preserve"> </w:t>
-      </w:r>
-      <w:proofErr w:type="spellStart"/>
-      <w:r>
-        <w:t>OData</w:t>
-      </w:r>
-      <w:proofErr w:type="spellEnd"/>
+        <w:t xml:space="preserve"> OData</w:t>
+      </w:r>
     </w:p>
     <w:p>
       <w:pPr>
@@ -15334,11 +15390,9 @@
       <w:r>
         <w:t xml:space="preserve">gemäss </w:t>
       </w:r>
-      <w:proofErr w:type="spellStart"/>
       <w:r>
         <w:t>OData</w:t>
       </w:r>
-      <w:proofErr w:type="spellEnd"/>
     </w:p>
     <w:p>
       <w:pPr>
@@ -15355,13 +15409,8 @@
         <w:t>h</w:t>
       </w:r>
       <w:r>
-        <w:t xml:space="preserve">l gemäss </w:t>
-      </w:r>
-      <w:proofErr w:type="spellStart"/>
-      <w:r>
-        <w:t>OData</w:t>
-      </w:r>
-      <w:proofErr w:type="spellEnd"/>
+        <w:t>l gemäss OData</w:t>
+      </w:r>
     </w:p>
     <w:p>
       <w:pPr>
@@ -15476,7 +15525,6 @@
         </w:rPr>
         <w:t xml:space="preserve"> </w:t>
       </w:r>
-      <w:proofErr w:type="spellStart"/>
       <w:r>
         <w:rPr>
           <w:lang w:val="en-US"/>
@@ -15487,14 +15535,7 @@
         <w:rPr>
           <w:lang w:val="en-US"/>
         </w:rPr>
-        <w:t>ttribut</w:t>
-      </w:r>
-      <w:proofErr w:type="spellEnd"/>
-      <w:r>
-        <w:rPr>
-          <w:lang w:val="en-US"/>
-        </w:rPr>
-        <w:t xml:space="preserve">: </w:t>
+        <w:t xml:space="preserve">ttribut: </w:t>
       </w:r>
       <w:r>
         <w:rPr>
@@ -15517,29 +15558,20 @@
         <w:rPr>
           <w:lang w:val="en-US"/>
         </w:rPr>
+        <w:t xml:space="preserve"> Beispiel</w:t>
+      </w:r>
+      <w:r>
+        <w:rPr>
+          <w:lang w:val="en-US"/>
+        </w:rPr>
+        <w:t>:</w:t>
+      </w:r>
+      <w:r>
+        <w:rPr>
+          <w:lang w:val="en-US"/>
+        </w:rPr>
         <w:t xml:space="preserve"> </w:t>
       </w:r>
-      <w:proofErr w:type="spellStart"/>
-      <w:r>
-        <w:rPr>
-          <w:lang w:val="en-US"/>
-        </w:rPr>
-        <w:t>Beispiel</w:t>
-      </w:r>
-      <w:proofErr w:type="spellEnd"/>
-      <w:r>
-        <w:rPr>
-          <w:lang w:val="en-US"/>
-        </w:rPr>
-        <w:t>:</w:t>
-      </w:r>
-      <w:r>
-        <w:rPr>
-          <w:lang w:val="en-US"/>
-        </w:rPr>
-        <w:t xml:space="preserve"> </w:t>
-      </w:r>
-      <w:proofErr w:type="spellStart"/>
       <w:r>
         <w:rPr>
           <w:i/>
@@ -15556,7 +15588,6 @@
         </w:rPr>
         <w:t>_MyName</w:t>
       </w:r>
-      <w:proofErr w:type="spellEnd"/>
     </w:p>
     <w:p>
       <w:pPr>
@@ -15602,7 +15633,6 @@
       <w:r>
         <w:t xml:space="preserve"> </w:t>
       </w:r>
-      <w:proofErr w:type="spellStart"/>
       <w:r>
         <w:rPr>
           <w:i/>
@@ -15610,7 +15640,6 @@
         </w:rPr>
         <w:t>DA_ProjectCreated</w:t>
       </w:r>
-      <w:proofErr w:type="spellEnd"/>
     </w:p>
     <w:p>
       <w:pPr>
@@ -15624,21 +15653,18 @@
           <w:lang w:val="en-US"/>
         </w:rPr>
       </w:pPr>
-      <w:proofErr w:type="spellStart"/>
       <w:r>
         <w:rPr>
           <w:lang w:val="en-US"/>
         </w:rPr>
         <w:t>Zahl</w:t>
       </w:r>
-      <w:proofErr w:type="spellEnd"/>
       <w:r>
         <w:rPr>
           <w:lang w:val="en-US"/>
         </w:rPr>
         <w:t xml:space="preserve"> </w:t>
       </w:r>
-      <w:proofErr w:type="spellStart"/>
       <w:r>
         <w:rPr>
           <w:lang w:val="en-US"/>
@@ -15649,14 +15675,7 @@
         <w:rPr>
           <w:lang w:val="en-US"/>
         </w:rPr>
-        <w:t>ttribut</w:t>
-      </w:r>
-      <w:proofErr w:type="spellEnd"/>
-      <w:r>
-        <w:rPr>
-          <w:lang w:val="en-US"/>
-        </w:rPr>
-        <w:t xml:space="preserve">: </w:t>
+        <w:t xml:space="preserve">ttribut: </w:t>
       </w:r>
       <w:r>
         <w:rPr>
@@ -15683,14 +15702,12 @@
         </w:rPr>
         <w:t xml:space="preserve"> </w:t>
       </w:r>
-      <w:proofErr w:type="spellStart"/>
       <w:r>
         <w:rPr>
           <w:lang w:val="en-US"/>
         </w:rPr>
         <w:t>Beispiel</w:t>
       </w:r>
-      <w:proofErr w:type="spellEnd"/>
       <w:r>
         <w:rPr>
           <w:lang w:val="en-US"/>
@@ -15703,7 +15720,6 @@
         </w:rPr>
         <w:t xml:space="preserve"> </w:t>
       </w:r>
-      <w:proofErr w:type="spellStart"/>
       <w:r>
         <w:rPr>
           <w:i/>
@@ -15720,7 +15736,6 @@
         </w:rPr>
         <w:t>SecurityLimit</w:t>
       </w:r>
-      <w:proofErr w:type="spellEnd"/>
     </w:p>
     <w:p>
       <w:pPr>
@@ -15871,7 +15886,6 @@
                 <w:szCs w:val="18"/>
               </w:rPr>
             </w:pPr>
-            <w:proofErr w:type="spellStart"/>
             <w:r>
               <w:rPr>
                 <w:b w:val="0"/>
@@ -15883,7 +15897,6 @@
               </w:rPr>
               <w:t>CaseFunctionRequest</w:t>
             </w:r>
-            <w:proofErr w:type="spellEnd"/>
           </w:p>
         </w:tc>
         <w:tc>
@@ -15994,7 +16007,6 @@
                 <w:szCs w:val="18"/>
               </w:rPr>
             </w:pPr>
-            <w:proofErr w:type="spellStart"/>
             <w:r>
               <w:rPr>
                 <w:b w:val="0"/>
@@ -16006,7 +16018,6 @@
               </w:rPr>
               <w:t>CaseValueAdded</w:t>
             </w:r>
-            <w:proofErr w:type="spellEnd"/>
           </w:p>
         </w:tc>
         <w:tc>
@@ -16051,19 +16062,8 @@
                 <w:sz w:val="18"/>
                 <w:szCs w:val="18"/>
               </w:rPr>
-              <w:t xml:space="preserve">Request: </w:t>
-            </w:r>
-            <w:proofErr w:type="spellStart"/>
-            <w:r>
-              <w:rPr>
-                <w:i/>
-                <w:iCs/>
-                <w:sz w:val="18"/>
-                <w:szCs w:val="18"/>
-              </w:rPr>
-              <w:t>CaseChange</w:t>
-            </w:r>
-            <w:proofErr w:type="spellEnd"/>
+              <w:t>Request: CaseChange</w:t>
+            </w:r>
           </w:p>
         </w:tc>
         <w:tc>
@@ -16111,7 +16111,6 @@
                 <w:szCs w:val="18"/>
               </w:rPr>
             </w:pPr>
-            <w:proofErr w:type="spellStart"/>
             <w:r>
               <w:rPr>
                 <w:b w:val="0"/>
@@ -16123,7 +16122,6 @@
               </w:rPr>
               <w:t>PayrunFunctionRequest</w:t>
             </w:r>
-            <w:proofErr w:type="spellEnd"/>
           </w:p>
         </w:tc>
         <w:tc>
@@ -16234,7 +16232,6 @@
                 <w:szCs w:val="18"/>
               </w:rPr>
             </w:pPr>
-            <w:proofErr w:type="spellStart"/>
             <w:r>
               <w:rPr>
                 <w:b w:val="0"/>
@@ -16246,7 +16243,6 @@
               </w:rPr>
               <w:t>PayrunJobStarted</w:t>
             </w:r>
-            <w:proofErr w:type="spellEnd"/>
           </w:p>
         </w:tc>
         <w:tc>
@@ -16291,19 +16287,8 @@
                 <w:sz w:val="18"/>
                 <w:szCs w:val="18"/>
               </w:rPr>
-              <w:t xml:space="preserve">Request: </w:t>
-            </w:r>
-            <w:proofErr w:type="spellStart"/>
-            <w:r>
-              <w:rPr>
-                <w:i/>
-                <w:iCs/>
-                <w:sz w:val="18"/>
-                <w:szCs w:val="18"/>
-              </w:rPr>
-              <w:t>PayrunJob</w:t>
-            </w:r>
-            <w:proofErr w:type="spellEnd"/>
+              <w:t>Request: PayrunJob</w:t>
+            </w:r>
           </w:p>
         </w:tc>
         <w:tc>
@@ -16351,7 +16336,6 @@
                 <w:szCs w:val="18"/>
               </w:rPr>
             </w:pPr>
-            <w:proofErr w:type="spellStart"/>
             <w:r>
               <w:rPr>
                 <w:b w:val="0"/>
@@ -16363,7 +16347,6 @@
               </w:rPr>
               <w:t>PayrunJobCompleted</w:t>
             </w:r>
-            <w:proofErr w:type="spellEnd"/>
           </w:p>
         </w:tc>
         <w:tc>
@@ -16385,61 +16368,7 @@
                 <w:szCs w:val="18"/>
                 <w:lang w:val="en-US"/>
               </w:rPr>
-              <w:t xml:space="preserve">Legal </w:t>
-            </w:r>
-            <w:proofErr w:type="spellStart"/>
-            <w:r>
-              <w:rPr>
-                <w:sz w:val="18"/>
-                <w:szCs w:val="18"/>
-                <w:lang w:val="en-US"/>
-              </w:rPr>
-              <w:t>Payrun</w:t>
-            </w:r>
-            <w:proofErr w:type="spellEnd"/>
-            <w:r>
-              <w:rPr>
-                <w:sz w:val="18"/>
-                <w:szCs w:val="18"/>
-                <w:lang w:val="en-US"/>
-              </w:rPr>
-              <w:t xml:space="preserve"> Job </w:t>
-            </w:r>
-            <w:proofErr w:type="spellStart"/>
-            <w:r>
-              <w:rPr>
-                <w:sz w:val="18"/>
-                <w:szCs w:val="18"/>
-                <w:lang w:val="en-US"/>
-              </w:rPr>
-              <w:t>wurde</w:t>
-            </w:r>
-            <w:proofErr w:type="spellEnd"/>
-            <w:r>
-              <w:rPr>
-                <w:sz w:val="18"/>
-                <w:szCs w:val="18"/>
-                <w:lang w:val="en-US"/>
-              </w:rPr>
-              <w:t xml:space="preserve"> </w:t>
-            </w:r>
-            <w:proofErr w:type="spellStart"/>
-            <w:r>
-              <w:rPr>
-                <w:sz w:val="18"/>
-                <w:szCs w:val="18"/>
-                <w:lang w:val="en-US"/>
-              </w:rPr>
-              <w:t>beendet</w:t>
-            </w:r>
-            <w:proofErr w:type="spellEnd"/>
-            <w:r>
-              <w:rPr>
-                <w:sz w:val="18"/>
-                <w:szCs w:val="18"/>
-                <w:lang w:val="en-US"/>
-              </w:rPr>
-              <w:t>.</w:t>
+              <w:t>Legal Payrun Job wurde beendet.</w:t>
             </w:r>
           </w:p>
         </w:tc>
@@ -16464,19 +16393,8 @@
                 <w:sz w:val="18"/>
                 <w:szCs w:val="18"/>
               </w:rPr>
-              <w:t xml:space="preserve">Request: </w:t>
-            </w:r>
-            <w:proofErr w:type="spellStart"/>
-            <w:r>
-              <w:rPr>
-                <w:i/>
-                <w:iCs/>
-                <w:sz w:val="18"/>
-                <w:szCs w:val="18"/>
-              </w:rPr>
-              <w:t>PayrunJob</w:t>
-            </w:r>
-            <w:proofErr w:type="spellEnd"/>
+              <w:t>Request: PayrunJob</w:t>
+            </w:r>
           </w:p>
         </w:tc>
         <w:tc>
@@ -16521,7 +16439,6 @@
                 <w:szCs w:val="18"/>
               </w:rPr>
             </w:pPr>
-            <w:proofErr w:type="spellStart"/>
             <w:r>
               <w:rPr>
                 <w:b w:val="0"/>
@@ -16533,7 +16450,6 @@
               </w:rPr>
               <w:t>ReportFunctionRequest</w:t>
             </w:r>
-            <w:proofErr w:type="spellEnd"/>
           </w:p>
         </w:tc>
         <w:tc>
@@ -16647,7 +16563,6 @@
                 <w:szCs w:val="18"/>
               </w:rPr>
             </w:pPr>
-            <w:proofErr w:type="spellStart"/>
             <w:r>
               <w:rPr>
                 <w:b w:val="0"/>
@@ -16659,7 +16574,6 @@
               </w:rPr>
               <w:t>TaskChange</w:t>
             </w:r>
-            <w:proofErr w:type="spellEnd"/>
           </w:p>
         </w:tc>
         <w:tc>
@@ -16718,19 +16632,8 @@
                 <w:sz w:val="18"/>
                 <w:szCs w:val="18"/>
               </w:rPr>
-              <w:t xml:space="preserve">Request: </w:t>
-            </w:r>
-            <w:proofErr w:type="spellStart"/>
-            <w:r>
-              <w:rPr>
-                <w:i/>
-                <w:iCs/>
-                <w:sz w:val="18"/>
-                <w:szCs w:val="18"/>
-              </w:rPr>
-              <w:t>TaskChange</w:t>
-            </w:r>
-            <w:proofErr w:type="spellEnd"/>
+              <w:t>Request: TaskChange</w:t>
+            </w:r>
           </w:p>
         </w:tc>
         <w:tc>
@@ -17156,15 +17059,7 @@
         <w:spacing w:before="120"/>
       </w:pPr>
       <w:r>
-        <w:t xml:space="preserve">Neben den Standard </w:t>
-      </w:r>
-      <w:proofErr w:type="spellStart"/>
-      <w:r>
-        <w:t>Webhooks</w:t>
-      </w:r>
-      <w:proofErr w:type="spellEnd"/>
-      <w:r>
-        <w:t xml:space="preserve"> (siehe Kapitel </w:t>
+        <w:t xml:space="preserve">Neben den Standard Webhooks (siehe Kapitel </w:t>
       </w:r>
       <w:r>
         <w:rPr>
@@ -17200,7 +17095,6 @@
         </w:rPr>
         <w:fldChar w:fldCharType="separate"/>
       </w:r>
-      <w:proofErr w:type="spellStart"/>
       <w:r>
         <w:rPr>
           <w:i/>
@@ -17208,7 +17102,6 @@
         </w:rPr>
         <w:t>Webhooks</w:t>
       </w:r>
-      <w:proofErr w:type="spellEnd"/>
       <w:r>
         <w:rPr>
           <w:i/>
@@ -17220,15 +17113,7 @@
         <w:t xml:space="preserve">) </w:t>
       </w:r>
       <w:r>
-        <w:t xml:space="preserve">sind benutzerdefinierte </w:t>
-      </w:r>
-      <w:proofErr w:type="spellStart"/>
-      <w:r>
-        <w:t>Webhooks</w:t>
-      </w:r>
-      <w:proofErr w:type="spellEnd"/>
-      <w:r>
-        <w:t xml:space="preserve"> möglich.</w:t>
+        <w:t>sind benutzerdefinierte Webhooks möglich.</w:t>
       </w:r>
     </w:p>
     <w:p>
@@ -17273,7 +17158,7 @@
                     <pic:cNvPicPr/>
                   </pic:nvPicPr>
                   <pic:blipFill>
-                    <a:blip r:embed="rId37" cstate="print">
+                    <a:blip r:embed="rId38" cstate="print">
                       <a:extLst>
                         <a:ext uri="{28A0092B-C50C-407E-A947-70E740481C1C}">
                           <a14:useLocalDpi xmlns:a14="http://schemas.microsoft.com/office/drawing/2010/main" val="0"/>
@@ -17486,7 +17371,7 @@
                     <pic:cNvPicPr/>
                   </pic:nvPicPr>
                   <pic:blipFill>
-                    <a:blip r:embed="rId38" cstate="print">
+                    <a:blip r:embed="rId39" cstate="print">
                       <a:extLst>
                         <a:ext uri="{28A0092B-C50C-407E-A947-70E740481C1C}">
                           <a14:useLocalDpi xmlns:a14="http://schemas.microsoft.com/office/drawing/2010/main" val="0"/>
@@ -18241,21 +18126,12 @@
               </w:rPr>
               <w:t xml:space="preserve">Testen ob </w:t>
             </w:r>
-            <w:proofErr w:type="spellStart"/>
             <w:r>
               <w:rPr>
                 <w:sz w:val="18"/>
                 <w:szCs w:val="16"/>
               </w:rPr>
-              <w:t>Related</w:t>
-            </w:r>
-            <w:proofErr w:type="spellEnd"/>
-            <w:r>
-              <w:rPr>
-                <w:sz w:val="18"/>
-                <w:szCs w:val="16"/>
-              </w:rPr>
-              <w:t xml:space="preserve"> </w:t>
+              <w:t xml:space="preserve">Related </w:t>
             </w:r>
             <w:r>
               <w:rPr>
@@ -20175,31 +20051,13 @@
         </w:rPr>
         <w:fldChar w:fldCharType="separate"/>
       </w:r>
-      <w:proofErr w:type="spellStart"/>
       <w:r>
         <w:rPr>
           <w:i/>
           <w:iCs/>
         </w:rPr>
-        <w:t>Payroll</w:t>
-      </w:r>
-      <w:proofErr w:type="spellEnd"/>
-      <w:r>
-        <w:rPr>
-          <w:i/>
-          <w:iCs/>
-        </w:rPr>
-        <w:t xml:space="preserve"> </w:t>
-      </w:r>
-      <w:proofErr w:type="spellStart"/>
-      <w:r>
-        <w:rPr>
-          <w:i/>
-          <w:iCs/>
-        </w:rPr>
-        <w:t>Script</w:t>
-      </w:r>
-      <w:proofErr w:type="spellEnd"/>
+        <w:t>Payroll Script</w:t>
+      </w:r>
       <w:r>
         <w:rPr>
           <w:i/>
@@ -20260,7 +20118,7 @@
         </w:numPr>
         <w:spacing w:before="120"/>
       </w:pPr>
-      <w:hyperlink r:id="rId39" w:history="1">
+      <w:hyperlink r:id="rId40" w:history="1">
         <w:r>
           <w:rPr>
             <w:rStyle w:val="Hyperlink"/>
@@ -20278,7 +20136,7 @@
         </w:numPr>
         <w:spacing w:before="120"/>
       </w:pPr>
-      <w:hyperlink r:id="rId40" w:history="1">
+      <w:hyperlink r:id="rId41" w:history="1">
         <w:r>
           <w:rPr>
             <w:rStyle w:val="Hyperlink"/>
@@ -20337,15 +20195,7 @@
         <w:t>Low-</w:t>
       </w:r>
       <w:r>
-        <w:t xml:space="preserve">Code beschrieben werden. Für das Case Management können die Funktionen mit </w:t>
-      </w:r>
-      <w:proofErr w:type="spellStart"/>
-      <w:r>
-        <w:t>No</w:t>
-      </w:r>
-      <w:proofErr w:type="spellEnd"/>
-      <w:r>
-        <w:t>-Code (Actions) ge</w:t>
+        <w:t>Code beschrieben werden. Für das Case Management können die Funktionen mit No-Code (Actions) ge</w:t>
       </w:r>
       <w:r>
         <w:t>steuer</w:t>
@@ -20378,7 +20228,7 @@
                     <pic:cNvPicPr/>
                   </pic:nvPicPr>
                   <pic:blipFill>
-                    <a:blip r:embed="rId41" cstate="print">
+                    <a:blip r:embed="rId42" cstate="print">
                       <a:extLst>
                         <a:ext uri="{28A0092B-C50C-407E-A947-70E740481C1C}">
                           <a14:useLocalDpi xmlns:a14="http://schemas.microsoft.com/office/drawing/2010/main" val="0"/>
@@ -20446,7 +20296,7 @@
                     <pic:cNvPicPr/>
                   </pic:nvPicPr>
                   <pic:blipFill>
-                    <a:blip r:embed="rId42" cstate="print">
+                    <a:blip r:embed="rId43" cstate="print">
                       <a:extLst>
                         <a:ext uri="{28A0092B-C50C-407E-A947-70E740481C1C}">
                           <a14:useLocalDpi xmlns:a14="http://schemas.microsoft.com/office/drawing/2010/main" val="0"/>
@@ -20584,7 +20434,7 @@
                     <pic:cNvPicPr/>
                   </pic:nvPicPr>
                   <pic:blipFill>
-                    <a:blip r:embed="rId43" cstate="print">
+                    <a:blip r:embed="rId44" cstate="print">
                       <a:extLst>
                         <a:ext uri="{28A0092B-C50C-407E-A947-70E740481C1C}">
                           <a14:useLocalDpi xmlns:a14="http://schemas.microsoft.com/office/drawing/2010/main" val="0"/>
@@ -20666,7 +20516,7 @@
                     <pic:cNvPicPr/>
                   </pic:nvPicPr>
                   <pic:blipFill>
-                    <a:blip r:embed="rId44" cstate="print">
+                    <a:blip r:embed="rId45" cstate="print">
                       <a:extLst>
                         <a:ext uri="{28A0092B-C50C-407E-A947-70E740481C1C}">
                           <a14:useLocalDpi xmlns:a14="http://schemas.microsoft.com/office/drawing/2010/main" val="0"/>
@@ -20820,31 +20670,13 @@
       <w:r>
         <w:t xml:space="preserve"> (</w:t>
       </w:r>
-      <w:proofErr w:type="spellStart"/>
       <w:r>
         <w:rPr>
           <w:i/>
           <w:iCs/>
         </w:rPr>
-        <w:t>Collector</w:t>
-      </w:r>
-      <w:proofErr w:type="spellEnd"/>
-      <w:r>
-        <w:rPr>
-          <w:i/>
-          <w:iCs/>
-        </w:rPr>
-        <w:t xml:space="preserve"> </w:t>
-      </w:r>
-      <w:proofErr w:type="spellStart"/>
-      <w:r>
-        <w:rPr>
-          <w:i/>
-          <w:iCs/>
-        </w:rPr>
-        <w:t>Apply</w:t>
-      </w:r>
-      <w:proofErr w:type="spellEnd"/>
+        <w:t>Collector Apply</w:t>
+      </w:r>
       <w:r>
         <w:t xml:space="preserve">). Für Sonderfälle </w:t>
       </w:r>
@@ -21418,196 +21250,166 @@
           <w:i/>
           <w:iCs/>
         </w:rPr>
-        <w:t>(%</w:t>
-      </w:r>
-      <w:proofErr w:type="spellStart"/>
+        <w:t>(%ProgramData%</w:t>
+      </w:r>
+      <w:r>
+        <w:t>)</w:t>
+      </w:r>
+      <w:r>
+        <w:t>.</w:t>
+      </w:r>
+    </w:p>
+    <w:p>
+      <w:pPr>
+        <w:pStyle w:val="Heading2"/>
+      </w:pPr>
+      <w:r>
+        <w:t>Scripts in der REST API</w:t>
+      </w:r>
+    </w:p>
+    <w:p>
+      <w:r>
+        <w:t xml:space="preserve">Scripts werden als Objektwerte geführt (z.B. Wage Type </w:t>
+      </w:r>
+      <w:r>
+        <w:rPr>
+          <w:i/>
+        </w:rPr>
+        <w:t>ValueExpression</w:t>
+      </w:r>
+      <w:r>
+        <w:t xml:space="preserve"> und </w:t>
+      </w:r>
+      <w:r>
+        <w:rPr>
+          <w:i/>
+        </w:rPr>
+        <w:t>ResultExpression</w:t>
+      </w:r>
+      <w:r>
+        <w:t>) und werde</w:t>
+      </w:r>
+      <w:r>
+        <w:t xml:space="preserve">n beim Einspeisen des Objektes (POST) in Maschinencode kompiliert. Bei einem Syntaxfehler liefert der Payroll Dienst den Fehlercode </w:t>
+      </w:r>
+      <w:r>
+        <w:t>“422 Unprocessable Entity“.</w:t>
+      </w:r>
+    </w:p>
+    <w:p>
+      <w:pPr>
+        <w:pStyle w:val="Heading2"/>
+      </w:pPr>
+      <w:r>
+        <w:t xml:space="preserve">Geteilte </w:t>
+      </w:r>
+      <w:r>
+        <w:t>Scripts</w:t>
+      </w:r>
+    </w:p>
+    <w:p>
+      <w:pPr>
+        <w:spacing w:after="120"/>
+      </w:pPr>
+      <w:r>
+        <w:t xml:space="preserve">Das </w:t>
+      </w:r>
+      <w:r>
+        <w:t>Regul</w:t>
+      </w:r>
+      <w:r>
+        <w:t>ierungso</w:t>
+      </w:r>
+      <w:r>
+        <w:t>bjekt</w:t>
+      </w:r>
+      <w:r>
+        <w:t xml:space="preserve"> Script</w:t>
+      </w:r>
+      <w:r>
+        <w:t xml:space="preserve"> </w:t>
+      </w:r>
+      <w:r>
+        <w:t>beinhalte</w:t>
+      </w:r>
+      <w:r>
+        <w:t>t</w:t>
+      </w:r>
+      <w:r>
+        <w:t xml:space="preserve"> </w:t>
+      </w:r>
+      <w:r>
+        <w:t xml:space="preserve">Quellcode, welcher von verschiedenen </w:t>
+      </w:r>
+      <w:r>
+        <w:t xml:space="preserve">Scripting </w:t>
+      </w:r>
+      <w:r>
+        <w:t>Objekten genutzt wird</w:t>
+      </w:r>
+      <w:r>
+        <w:t xml:space="preserve">. </w:t>
+      </w:r>
+      <w:r>
+        <w:t>D</w:t>
+      </w:r>
+      <w:r>
+        <w:t xml:space="preserve">er Quellcode </w:t>
+      </w:r>
+      <w:r>
+        <w:t>kann bestehende Funktionen erweitern</w:t>
+      </w:r>
+      <w:r>
+        <w:t xml:space="preserve"> (C# Extension Methods) </w:t>
+      </w:r>
+      <w:r>
+        <w:t xml:space="preserve"> oder zusätzliche Tools zur Verfügung stellen. Diese Erweiterungen werden bei der Kompilierung des Zielo</w:t>
+      </w:r>
+      <w:r>
+        <w:t>bjekt</w:t>
+      </w:r>
+      <w:r>
+        <w:t>es</w:t>
+      </w:r>
+      <w:r>
+        <w:t xml:space="preserve"> </w:t>
+      </w:r>
+      <w:r>
+        <w:t>(z.B. WageType) integriert und sind nicht miteinander verknüpft.</w:t>
+      </w:r>
+      <w:r>
+        <w:t xml:space="preserve"> </w:t>
+      </w:r>
+      <w:r>
+        <w:t>Aktualisierungen im Script Objekt tangieren das Zielobjekt nicht</w:t>
+      </w:r>
+      <w:r>
+        <w:t>.</w:t>
+      </w:r>
+    </w:p>
+    <w:p>
+      <w:r>
+        <w:t xml:space="preserve">Um </w:t>
+      </w:r>
+      <w:r>
+        <w:t xml:space="preserve">diese </w:t>
+      </w:r>
+      <w:r>
+        <w:t>Scripts zu aktualisieren, bieten f</w:t>
+      </w:r>
+      <w:r>
+        <w:t xml:space="preserve">olgende </w:t>
+      </w:r>
+      <w:r>
+        <w:t xml:space="preserve">Objekte einen </w:t>
+      </w:r>
       <w:r>
         <w:rPr>
           <w:i/>
           <w:iCs/>
         </w:rPr>
-        <w:t>ProgramData</w:t>
-      </w:r>
-      <w:proofErr w:type="spellEnd"/>
-      <w:r>
-        <w:rPr>
-          <w:i/>
-          <w:iCs/>
-        </w:rPr>
-        <w:t>%</w:t>
-      </w:r>
-      <w:r>
-        <w:t>)</w:t>
-      </w:r>
-      <w:r>
-        <w:t>.</w:t>
-      </w:r>
-    </w:p>
-    <w:p>
-      <w:pPr>
-        <w:pStyle w:val="Heading2"/>
-      </w:pPr>
-      <w:r>
-        <w:t>Scripts in der REST API</w:t>
-      </w:r>
-    </w:p>
-    <w:p>
-      <w:r>
-        <w:t xml:space="preserve">Scripts werden als Objektwerte geführt (z.B. Wage Type </w:t>
-      </w:r>
-      <w:proofErr w:type="spellStart"/>
-      <w:r>
-        <w:rPr>
-          <w:i/>
-        </w:rPr>
-        <w:t>ValueExpression</w:t>
-      </w:r>
-      <w:proofErr w:type="spellEnd"/>
-      <w:r>
-        <w:t xml:space="preserve"> und </w:t>
-      </w:r>
-      <w:proofErr w:type="spellStart"/>
-      <w:r>
-        <w:rPr>
-          <w:i/>
-        </w:rPr>
-        <w:t>ResultExpression</w:t>
-      </w:r>
-      <w:proofErr w:type="spellEnd"/>
-      <w:r>
-        <w:t>) und werde</w:t>
-      </w:r>
-      <w:r>
-        <w:t xml:space="preserve">n beim Einspeisen des Objektes (POST) in Maschinencode kompiliert. Bei einem Syntaxfehler liefert der Payroll Dienst den Fehlercode </w:t>
-      </w:r>
-      <w:r>
-        <w:t xml:space="preserve">“422 </w:t>
-      </w:r>
-      <w:proofErr w:type="spellStart"/>
-      <w:r>
-        <w:t>Unprocessable</w:t>
-      </w:r>
-      <w:proofErr w:type="spellEnd"/>
-      <w:r>
-        <w:t xml:space="preserve"> Entity“.</w:t>
-      </w:r>
-    </w:p>
-    <w:p>
-      <w:pPr>
-        <w:pStyle w:val="Heading2"/>
-      </w:pPr>
-      <w:r>
-        <w:t xml:space="preserve">Geteilte </w:t>
-      </w:r>
-      <w:r>
-        <w:t>Scripts</w:t>
-      </w:r>
-    </w:p>
-    <w:p>
-      <w:pPr>
-        <w:spacing w:after="120"/>
-      </w:pPr>
-      <w:r>
-        <w:t xml:space="preserve">Das </w:t>
-      </w:r>
-      <w:r>
-        <w:t>Regul</w:t>
-      </w:r>
-      <w:r>
-        <w:t>ierungso</w:t>
-      </w:r>
-      <w:r>
-        <w:t>bjekt</w:t>
-      </w:r>
-      <w:r>
-        <w:t xml:space="preserve"> Script</w:t>
-      </w:r>
-      <w:r>
-        <w:t xml:space="preserve"> </w:t>
-      </w:r>
-      <w:r>
-        <w:t>beinhalte</w:t>
-      </w:r>
-      <w:r>
-        <w:t>t</w:t>
-      </w:r>
-      <w:r>
-        <w:t xml:space="preserve"> </w:t>
-      </w:r>
-      <w:r>
-        <w:t xml:space="preserve">Quellcode, welcher von verschiedenen </w:t>
-      </w:r>
-      <w:r>
-        <w:t xml:space="preserve">Scripting </w:t>
-      </w:r>
-      <w:r>
-        <w:t>Objekten genutzt wird</w:t>
-      </w:r>
-      <w:r>
-        <w:t xml:space="preserve">. </w:t>
-      </w:r>
-      <w:r>
-        <w:t>D</w:t>
-      </w:r>
-      <w:r>
-        <w:t xml:space="preserve">er Quellcode </w:t>
-      </w:r>
-      <w:r>
-        <w:t>kann bestehende Funktionen erweitern</w:t>
-      </w:r>
-      <w:r>
-        <w:t xml:space="preserve"> (C# Extension Methods) </w:t>
-      </w:r>
-      <w:r>
-        <w:t xml:space="preserve"> oder zusätzliche Tools zur Verfügung stellen. Diese Erweiterungen werden bei der Kompilierung des Zielo</w:t>
-      </w:r>
-      <w:r>
-        <w:t>bjekt</w:t>
-      </w:r>
-      <w:r>
-        <w:t>es</w:t>
-      </w:r>
-      <w:r>
-        <w:t xml:space="preserve"> </w:t>
-      </w:r>
-      <w:r>
-        <w:t>(z.B. WageType) integriert und sind nicht miteinander verknüpft.</w:t>
-      </w:r>
-      <w:r>
-        <w:t xml:space="preserve"> </w:t>
-      </w:r>
-      <w:r>
-        <w:t>Aktualisierungen im Script Objekt tangieren das Zielobjekt nicht</w:t>
-      </w:r>
-      <w:r>
-        <w:t>.</w:t>
-      </w:r>
-    </w:p>
-    <w:p>
-      <w:r>
-        <w:t xml:space="preserve">Um </w:t>
-      </w:r>
-      <w:r>
-        <w:t xml:space="preserve">diese </w:t>
-      </w:r>
-      <w:r>
-        <w:t>Scripts zu aktualisieren, bieten f</w:t>
-      </w:r>
-      <w:r>
-        <w:t xml:space="preserve">olgende </w:t>
-      </w:r>
-      <w:r>
-        <w:t xml:space="preserve">Objekte einen </w:t>
-      </w:r>
-      <w:proofErr w:type="spellStart"/>
-      <w:r>
-        <w:rPr>
-          <w:i/>
-          <w:iCs/>
-        </w:rPr>
         <w:t>Rebuild</w:t>
       </w:r>
-      <w:proofErr w:type="spellEnd"/>
       <w:r>
         <w:t xml:space="preserve"> </w:t>
       </w:r>
@@ -21818,7 +21620,7 @@
                     <pic:cNvPicPr/>
                   </pic:nvPicPr>
                   <pic:blipFill>
-                    <a:blip r:embed="rId45" cstate="print">
+                    <a:blip r:embed="rId46" cstate="print">
                       <a:extLst>
                         <a:ext uri="{28A0092B-C50C-407E-A947-70E740481C1C}">
                           <a14:useLocalDpi xmlns:a14="http://schemas.microsoft.com/office/drawing/2010/main" val="0"/>
@@ -21897,15 +21699,7 @@
               <w:t>API-Objekte</w:t>
             </w:r>
             <w:r>
-              <w:t xml:space="preserve"> (</w:t>
-            </w:r>
-            <w:proofErr w:type="spellStart"/>
-            <w:r>
-              <w:t>Swagger</w:t>
-            </w:r>
-            <w:proofErr w:type="spellEnd"/>
-            <w:r>
-              <w:t xml:space="preserve"> Schema)</w:t>
+              <w:t xml:space="preserve"> (Swagger Schema)</w:t>
             </w:r>
             <w:r>
               <w:t xml:space="preserve"> erweitert mit Exchange relevanten Werten und Eigenschaften. Ein Modelobjekt ist kopier-/vergleichbar und kann </w:t>
@@ -21914,15 +21708,7 @@
               <w:t xml:space="preserve">durch Vererbung </w:t>
             </w:r>
             <w:r>
-              <w:t xml:space="preserve">oder </w:t>
-            </w:r>
-            <w:proofErr w:type="spellStart"/>
-            <w:r>
-              <w:t>Contract</w:t>
-            </w:r>
-            <w:proofErr w:type="spellEnd"/>
-            <w:r>
-              <w:t xml:space="preserve">/Interface </w:t>
+              <w:t xml:space="preserve">oder Contract/Interface </w:t>
             </w:r>
             <w:r>
               <w:t>genutzt</w:t>
@@ -21977,15 +21763,7 @@
               <w:t>API-Endpunkte</w:t>
             </w:r>
             <w:r>
-              <w:t xml:space="preserve"> (</w:t>
-            </w:r>
-            <w:proofErr w:type="spellStart"/>
-            <w:r>
-              <w:t>Swagger</w:t>
-            </w:r>
-            <w:proofErr w:type="spellEnd"/>
-            <w:r>
-              <w:t xml:space="preserve"> Endpoints</w:t>
+              <w:t xml:space="preserve"> (Swagger Endpoints</w:t>
             </w:r>
             <w:r>
               <w:t>).</w:t>
@@ -21994,15 +21772,7 @@
               <w:t xml:space="preserve"> Ein Service kann </w:t>
             </w:r>
             <w:r>
-              <w:t xml:space="preserve">durch Vererbung oder </w:t>
-            </w:r>
-            <w:proofErr w:type="spellStart"/>
-            <w:r>
-              <w:t>Contract</w:t>
-            </w:r>
-            <w:proofErr w:type="spellEnd"/>
-            <w:r>
-              <w:t>/Interface genutzt bzw. erweitert werden</w:t>
+              <w:t>durch Vererbung oder Contract/Interface genutzt bzw. erweitert werden</w:t>
             </w:r>
             <w:r>
               <w:t>.</w:t>
@@ -22135,14 +21905,12 @@
                 <w:b/>
               </w:rPr>
             </w:pPr>
-            <w:proofErr w:type="spellStart"/>
             <w:r>
               <w:rPr>
                 <w:b/>
               </w:rPr>
               <w:t>Function</w:t>
             </w:r>
-            <w:proofErr w:type="spellEnd"/>
           </w:p>
         </w:tc>
         <w:tc>
@@ -22296,7 +22064,7 @@
                     <pic:cNvPicPr/>
                   </pic:nvPicPr>
                   <pic:blipFill>
-                    <a:blip r:embed="rId46" cstate="print">
+                    <a:blip r:embed="rId47" cstate="print">
                       <a:extLst>
                         <a:ext uri="{28A0092B-C50C-407E-A947-70E740481C1C}">
                           <a14:useLocalDpi xmlns:a14="http://schemas.microsoft.com/office/drawing/2010/main" val="0"/>
@@ -22451,15 +22219,7 @@
         <w:t>in einer Quellcoded</w:t>
       </w:r>
       <w:r>
-        <w:t>atei (.</w:t>
-      </w:r>
-      <w:proofErr w:type="spellStart"/>
-      <w:r>
-        <w:t>cs</w:t>
-      </w:r>
-      <w:proofErr w:type="spellEnd"/>
-      <w:r>
-        <w:t xml:space="preserve">) </w:t>
+        <w:t xml:space="preserve">atei (.cs) </w:t>
       </w:r>
       <w:r>
         <w:t>bestimmt</w:t>
@@ -22477,15 +22237,7 @@
         <w:t xml:space="preserve">Quellcodedateien wird für </w:t>
       </w:r>
       <w:r>
-        <w:t xml:space="preserve">Landes- und Branchen-Regulierungen vorausgesetzt. Neben der Dokumentation wird der </w:t>
-      </w:r>
-      <w:proofErr w:type="spellStart"/>
-      <w:r>
-        <w:t>NuGet</w:t>
-      </w:r>
-      <w:proofErr w:type="spellEnd"/>
-      <w:r>
-        <w:t>-Mechanismus verwendet, um Funktionen bereitzustellen</w:t>
+        <w:t>Landes- und Branchen-Regulierungen vorausgesetzt. Neben der Dokumentation wird der NuGet-Mechanismus verwendet, um Funktionen bereitzustellen</w:t>
       </w:r>
       <w:r>
         <w:t>.</w:t>
@@ -22531,7 +22283,7 @@
                     <pic:cNvPicPr/>
                   </pic:nvPicPr>
                   <pic:blipFill>
-                    <a:blip r:embed="rId47" cstate="print">
+                    <a:blip r:embed="rId48" cstate="print">
                       <a:extLst>
                         <a:ext uri="{28A0092B-C50C-407E-A947-70E740481C1C}">
                           <a14:useLocalDpi xmlns:a14="http://schemas.microsoft.com/office/drawing/2010/main" val="0"/>
@@ -22640,13 +22392,8 @@
         </w:numPr>
       </w:pPr>
       <w:r>
-        <w:t xml:space="preserve">Regulation White </w:t>
-      </w:r>
-      <w:proofErr w:type="spellStart"/>
-      <w:r>
-        <w:t>Labeling</w:t>
-      </w:r>
-      <w:proofErr w:type="spellEnd"/>
+        <w:t>Regulation White Labeling</w:t>
+      </w:r>
     </w:p>
     <w:p>
       <w:pPr>
@@ -22667,40 +22414,29 @@
       <w:r>
         <w:t xml:space="preserve">ant </w:t>
       </w:r>
-      <w:proofErr w:type="spellStart"/>
       <w:r>
         <w:rPr>
           <w:i/>
           <w:iCs/>
         </w:rPr>
-        <w:t>MySolution</w:t>
-      </w:r>
-      <w:proofErr w:type="spellEnd"/>
+        <w:t xml:space="preserve">MySolution </w:t>
+      </w:r>
+      <w:r>
+        <w:t>de</w:t>
+      </w:r>
+      <w:r>
+        <w:t>r</w:t>
+      </w:r>
+      <w:r>
+        <w:t xml:space="preserve"> Namespaces </w:t>
+      </w:r>
       <w:r>
         <w:rPr>
           <w:i/>
           <w:iCs/>
         </w:rPr>
-        <w:t xml:space="preserve"> </w:t>
-      </w:r>
-      <w:r>
-        <w:t>de</w:t>
-      </w:r>
-      <w:r>
-        <w:t>r</w:t>
-      </w:r>
-      <w:r>
-        <w:t xml:space="preserve"> Namespaces </w:t>
-      </w:r>
-      <w:proofErr w:type="spellStart"/>
-      <w:r>
-        <w:rPr>
-          <w:i/>
-          <w:iCs/>
-        </w:rPr>
         <w:t>MyCopy</w:t>
       </w:r>
-      <w:proofErr w:type="spellEnd"/>
       <w:r>
         <w:t xml:space="preserve"> angewendet</w:t>
       </w:r>
@@ -22725,52 +22461,41 @@
       <w:r>
         <w:tab/>
       </w:r>
-      <w:proofErr w:type="spellStart"/>
       <w:r>
         <w:rPr>
           <w:i/>
           <w:iCs/>
         </w:rPr>
-        <w:t>MySolution</w:t>
-      </w:r>
-      <w:proofErr w:type="spellEnd"/>
+        <w:t xml:space="preserve">MySolution </w:t>
+      </w:r>
       <w:r>
         <w:rPr>
           <w:i/>
           <w:iCs/>
         </w:rPr>
-        <w:t xml:space="preserve"> </w:t>
+        <w:sym w:font="Symbol" w:char="F0AE"/>
       </w:r>
       <w:r>
         <w:rPr>
           <w:i/>
           <w:iCs/>
         </w:rPr>
-        <w:sym w:font="Symbol" w:char="F0AE"/>
+        <w:t xml:space="preserve"> </w:t>
       </w:r>
       <w:r>
         <w:rPr>
           <w:i/>
           <w:iCs/>
         </w:rPr>
-        <w:t xml:space="preserve"> </w:t>
-      </w:r>
-      <w:proofErr w:type="spellStart"/>
+        <w:t>My</w:t>
+      </w:r>
       <w:r>
         <w:rPr>
           <w:i/>
           <w:iCs/>
         </w:rPr>
-        <w:t>My</w:t>
-      </w:r>
-      <w:r>
-        <w:rPr>
-          <w:i/>
-          <w:iCs/>
-        </w:rPr>
         <w:t>Copy</w:t>
       </w:r>
-      <w:proofErr w:type="spellEnd"/>
     </w:p>
     <w:p>
       <w:pPr>
@@ -22798,16 +22523,21 @@
         </w:rPr>
         <w:tab/>
       </w:r>
-      <w:proofErr w:type="spellStart"/>
       <w:r>
         <w:rPr>
           <w:i/>
           <w:iCs/>
           <w:lang w:val="en-US"/>
         </w:rPr>
-        <w:t>MySolution.MyCase</w:t>
-      </w:r>
-      <w:proofErr w:type="spellEnd"/>
+        <w:t xml:space="preserve">MySolution.MyCase </w:t>
+      </w:r>
+      <w:r>
+        <w:rPr>
+          <w:i/>
+          <w:iCs/>
+        </w:rPr>
+        <w:sym w:font="Symbol" w:char="F0AE"/>
+      </w:r>
       <w:r>
         <w:rPr>
           <w:i/>
@@ -22820,27 +22550,10 @@
         <w:rPr>
           <w:i/>
           <w:iCs/>
-        </w:rPr>
-        <w:sym w:font="Symbol" w:char="F0AE"/>
-      </w:r>
-      <w:r>
-        <w:rPr>
-          <w:i/>
-          <w:iCs/>
           <w:lang w:val="en-US"/>
         </w:rPr>
-        <w:t xml:space="preserve"> </w:t>
-      </w:r>
-      <w:proofErr w:type="spellStart"/>
-      <w:r>
-        <w:rPr>
-          <w:i/>
-          <w:iCs/>
-          <w:lang w:val="en-US"/>
-        </w:rPr>
         <w:t>MyCopy.MyCase</w:t>
       </w:r>
-      <w:proofErr w:type="spellEnd"/>
     </w:p>
     <w:p>
       <w:pPr>
@@ -22868,16 +22581,21 @@
         </w:rPr>
         <w:tab/>
       </w:r>
-      <w:proofErr w:type="spellStart"/>
       <w:r>
         <w:rPr>
           <w:i/>
           <w:iCs/>
           <w:lang w:val="en-US"/>
         </w:rPr>
-        <w:t>MySolution.MyCollectior</w:t>
-      </w:r>
-      <w:proofErr w:type="spellEnd"/>
+        <w:t xml:space="preserve">MySolution.MyCollectior </w:t>
+      </w:r>
+      <w:r>
+        <w:rPr>
+          <w:i/>
+          <w:iCs/>
+        </w:rPr>
+        <w:sym w:font="Symbol" w:char="F0AE"/>
+      </w:r>
       <w:r>
         <w:rPr>
           <w:i/>
@@ -22890,27 +22608,10 @@
         <w:rPr>
           <w:i/>
           <w:iCs/>
-        </w:rPr>
-        <w:sym w:font="Symbol" w:char="F0AE"/>
-      </w:r>
-      <w:r>
-        <w:rPr>
-          <w:i/>
-          <w:iCs/>
           <w:lang w:val="en-US"/>
         </w:rPr>
-        <w:t xml:space="preserve"> </w:t>
-      </w:r>
-      <w:proofErr w:type="spellStart"/>
-      <w:r>
-        <w:rPr>
-          <w:i/>
-          <w:iCs/>
-          <w:lang w:val="en-US"/>
-        </w:rPr>
         <w:t>MyCopy.MyCollectior</w:t>
       </w:r>
-      <w:proofErr w:type="spellEnd"/>
     </w:p>
     <w:p>
       <w:pPr>
@@ -22992,15 +22693,7 @@
         <w:t>Web Applikation</w:t>
       </w:r>
       <w:r>
-        <w:t xml:space="preserve">: Visuelle Verwaltung der </w:t>
-      </w:r>
-      <w:proofErr w:type="spellStart"/>
-      <w:r>
-        <w:t>Payroll</w:t>
-      </w:r>
-      <w:proofErr w:type="spellEnd"/>
-      <w:r>
-        <w:t xml:space="preserve"> Engine</w:t>
+        <w:t>: Visuelle Verwaltung der Payroll Engine</w:t>
       </w:r>
     </w:p>
     <w:p>
@@ -23076,30 +22769,14 @@
         <w:rPr>
           <w:lang w:val="en-US"/>
         </w:rPr>
-        <w:t xml:space="preserve">Payroll Test (JSON: Import Payroll, </w:t>
-      </w:r>
-      <w:proofErr w:type="spellStart"/>
+        <w:t xml:space="preserve">Payroll Test (JSON: Import Payroll, Lohnlauf, </w:t>
+      </w:r>
       <w:r>
         <w:rPr>
           <w:lang w:val="en-US"/>
         </w:rPr>
-        <w:t>Lohnlauf</w:t>
-      </w:r>
-      <w:proofErr w:type="spellEnd"/>
-      <w:r>
-        <w:rPr>
-          <w:lang w:val="en-US"/>
-        </w:rPr>
-        <w:t xml:space="preserve">, </w:t>
-      </w:r>
-      <w:proofErr w:type="spellStart"/>
-      <w:r>
-        <w:rPr>
-          <w:lang w:val="en-US"/>
-        </w:rPr>
         <w:t>Resultat</w:t>
       </w:r>
-      <w:proofErr w:type="spellEnd"/>
       <w:r>
         <w:rPr>
           <w:lang w:val="en-US"/>
@@ -23128,13 +22805,8 @@
         </w:numPr>
       </w:pPr>
       <w:r>
-        <w:t xml:space="preserve">Scripting Import, Export und </w:t>
-      </w:r>
-      <w:proofErr w:type="spellStart"/>
-      <w:r>
-        <w:t>Rebuild</w:t>
-      </w:r>
-      <w:proofErr w:type="spellEnd"/>
+        <w:t>Scripting Import, Export und Rebuild</w:t>
+      </w:r>
     </w:p>
     <w:p>
       <w:pPr>
@@ -23186,13 +22858,8 @@
           <w:numId w:val="10"/>
         </w:numPr>
       </w:pPr>
-      <w:proofErr w:type="spellStart"/>
-      <w:r>
-        <w:t>Payroll</w:t>
-      </w:r>
-      <w:proofErr w:type="spellEnd"/>
-      <w:r>
-        <w:t xml:space="preserve"> Report</w:t>
+      <w:r>
+        <w:t>Payroll Report</w:t>
       </w:r>
       <w:r>
         <w:t xml:space="preserve"> in verschiedenen Formaten</w:t>
@@ -23298,15 +22965,7 @@
     </w:p>
     <w:p>
       <w:r>
-        <w:t xml:space="preserve">Die </w:t>
-      </w:r>
-      <w:proofErr w:type="spellStart"/>
-      <w:r>
-        <w:t>Payroll</w:t>
-      </w:r>
-      <w:proofErr w:type="spellEnd"/>
-      <w:r>
-        <w:t xml:space="preserve"> Engine mit allen Beispielen ist auf GitHub gehostet:</w:t>
+        <w:t>Die Payroll Engine mit allen Beispielen ist auf GitHub gehostet:</w:t>
       </w:r>
     </w:p>
     <w:tbl>
@@ -24292,6 +23951,119 @@
     </w:lvl>
   </w:abstractNum>
   <w:abstractNum w:abstractNumId="6" w15:restartNumberingAfterBreak="0">
+    <w:nsid w:val="17582F77"/>
+    <w:multiLevelType w:val="hybridMultilevel"/>
+    <w:tmpl w:val="498CE7C4"/>
+    <w:lvl w:ilvl="0" w:tplc="20000001">
+      <w:start w:val="1"/>
+      <w:numFmt w:val="bullet"/>
+      <w:lvlText w:val=""/>
+      <w:lvlJc w:val="left"/>
+      <w:pPr>
+        <w:ind w:left="720" w:hanging="360"/>
+      </w:pPr>
+      <w:rPr>
+        <w:rFonts w:ascii="Symbol" w:hAnsi="Symbol" w:hint="default"/>
+      </w:rPr>
+    </w:lvl>
+    <w:lvl w:ilvl="1" w:tplc="20000003" w:tentative="1">
+      <w:start w:val="1"/>
+      <w:numFmt w:val="bullet"/>
+      <w:lvlText w:val="o"/>
+      <w:lvlJc w:val="left"/>
+      <w:pPr>
+        <w:ind w:left="1440" w:hanging="360"/>
+      </w:pPr>
+      <w:rPr>
+        <w:rFonts w:ascii="Courier New" w:hAnsi="Courier New" w:cs="Courier New" w:hint="default"/>
+      </w:rPr>
+    </w:lvl>
+    <w:lvl w:ilvl="2" w:tplc="20000005" w:tentative="1">
+      <w:start w:val="1"/>
+      <w:numFmt w:val="bullet"/>
+      <w:lvlText w:val=""/>
+      <w:lvlJc w:val="left"/>
+      <w:pPr>
+        <w:ind w:left="2160" w:hanging="360"/>
+      </w:pPr>
+      <w:rPr>
+        <w:rFonts w:ascii="Wingdings" w:hAnsi="Wingdings" w:hint="default"/>
+      </w:rPr>
+    </w:lvl>
+    <w:lvl w:ilvl="3" w:tplc="20000001" w:tentative="1">
+      <w:start w:val="1"/>
+      <w:numFmt w:val="bullet"/>
+      <w:lvlText w:val=""/>
+      <w:lvlJc w:val="left"/>
+      <w:pPr>
+        <w:ind w:left="2880" w:hanging="360"/>
+      </w:pPr>
+      <w:rPr>
+        <w:rFonts w:ascii="Symbol" w:hAnsi="Symbol" w:hint="default"/>
+      </w:rPr>
+    </w:lvl>
+    <w:lvl w:ilvl="4" w:tplc="20000003" w:tentative="1">
+      <w:start w:val="1"/>
+      <w:numFmt w:val="bullet"/>
+      <w:lvlText w:val="o"/>
+      <w:lvlJc w:val="left"/>
+      <w:pPr>
+        <w:ind w:left="3600" w:hanging="360"/>
+      </w:pPr>
+      <w:rPr>
+        <w:rFonts w:ascii="Courier New" w:hAnsi="Courier New" w:cs="Courier New" w:hint="default"/>
+      </w:rPr>
+    </w:lvl>
+    <w:lvl w:ilvl="5" w:tplc="20000005" w:tentative="1">
+      <w:start w:val="1"/>
+      <w:numFmt w:val="bullet"/>
+      <w:lvlText w:val=""/>
+      <w:lvlJc w:val="left"/>
+      <w:pPr>
+        <w:ind w:left="4320" w:hanging="360"/>
+      </w:pPr>
+      <w:rPr>
+        <w:rFonts w:ascii="Wingdings" w:hAnsi="Wingdings" w:hint="default"/>
+      </w:rPr>
+    </w:lvl>
+    <w:lvl w:ilvl="6" w:tplc="20000001" w:tentative="1">
+      <w:start w:val="1"/>
+      <w:numFmt w:val="bullet"/>
+      <w:lvlText w:val=""/>
+      <w:lvlJc w:val="left"/>
+      <w:pPr>
+        <w:ind w:left="5040" w:hanging="360"/>
+      </w:pPr>
+      <w:rPr>
+        <w:rFonts w:ascii="Symbol" w:hAnsi="Symbol" w:hint="default"/>
+      </w:rPr>
+    </w:lvl>
+    <w:lvl w:ilvl="7" w:tplc="20000003" w:tentative="1">
+      <w:start w:val="1"/>
+      <w:numFmt w:val="bullet"/>
+      <w:lvlText w:val="o"/>
+      <w:lvlJc w:val="left"/>
+      <w:pPr>
+        <w:ind w:left="5760" w:hanging="360"/>
+      </w:pPr>
+      <w:rPr>
+        <w:rFonts w:ascii="Courier New" w:hAnsi="Courier New" w:cs="Courier New" w:hint="default"/>
+      </w:rPr>
+    </w:lvl>
+    <w:lvl w:ilvl="8" w:tplc="20000005" w:tentative="1">
+      <w:start w:val="1"/>
+      <w:numFmt w:val="bullet"/>
+      <w:lvlText w:val=""/>
+      <w:lvlJc w:val="left"/>
+      <w:pPr>
+        <w:ind w:left="6480" w:hanging="360"/>
+      </w:pPr>
+      <w:rPr>
+        <w:rFonts w:ascii="Wingdings" w:hAnsi="Wingdings" w:hint="default"/>
+      </w:rPr>
+    </w:lvl>
+  </w:abstractNum>
+  <w:abstractNum w:abstractNumId="7" w15:restartNumberingAfterBreak="0">
     <w:nsid w:val="1C2A209F"/>
     <w:multiLevelType w:val="hybridMultilevel"/>
     <w:tmpl w:val="7BA4E7FE"/>
@@ -24404,7 +24176,7 @@
       </w:rPr>
     </w:lvl>
   </w:abstractNum>
-  <w:abstractNum w:abstractNumId="7" w15:restartNumberingAfterBreak="0">
+  <w:abstractNum w:abstractNumId="8" w15:restartNumberingAfterBreak="0">
     <w:nsid w:val="1D9222B1"/>
     <w:multiLevelType w:val="hybridMultilevel"/>
     <w:tmpl w:val="5ED2F540"/>
@@ -24517,7 +24289,7 @@
       </w:rPr>
     </w:lvl>
   </w:abstractNum>
-  <w:abstractNum w:abstractNumId="8" w15:restartNumberingAfterBreak="0">
+  <w:abstractNum w:abstractNumId="9" w15:restartNumberingAfterBreak="0">
     <w:nsid w:val="1E474776"/>
     <w:multiLevelType w:val="hybridMultilevel"/>
     <w:tmpl w:val="73F287FE"/>
@@ -24630,7 +24402,7 @@
       </w:rPr>
     </w:lvl>
   </w:abstractNum>
-  <w:abstractNum w:abstractNumId="9" w15:restartNumberingAfterBreak="0">
+  <w:abstractNum w:abstractNumId="10" w15:restartNumberingAfterBreak="0">
     <w:nsid w:val="205C2957"/>
     <w:multiLevelType w:val="hybridMultilevel"/>
     <w:tmpl w:val="5F34B102"/>
@@ -24743,7 +24515,7 @@
       </w:rPr>
     </w:lvl>
   </w:abstractNum>
-  <w:abstractNum w:abstractNumId="10" w15:restartNumberingAfterBreak="0">
+  <w:abstractNum w:abstractNumId="11" w15:restartNumberingAfterBreak="0">
     <w:nsid w:val="233021E4"/>
     <w:multiLevelType w:val="hybridMultilevel"/>
     <w:tmpl w:val="BBBCD5E2"/>
@@ -24856,7 +24628,7 @@
       </w:rPr>
     </w:lvl>
   </w:abstractNum>
-  <w:abstractNum w:abstractNumId="11" w15:restartNumberingAfterBreak="0">
+  <w:abstractNum w:abstractNumId="12" w15:restartNumberingAfterBreak="0">
     <w:nsid w:val="238903D4"/>
     <w:multiLevelType w:val="hybridMultilevel"/>
     <w:tmpl w:val="1F7AFCCE"/>
@@ -24969,7 +24741,7 @@
       </w:rPr>
     </w:lvl>
   </w:abstractNum>
-  <w:abstractNum w:abstractNumId="12" w15:restartNumberingAfterBreak="0">
+  <w:abstractNum w:abstractNumId="13" w15:restartNumberingAfterBreak="0">
     <w:nsid w:val="24AF0597"/>
     <w:multiLevelType w:val="hybridMultilevel"/>
     <w:tmpl w:val="657CDE5C"/>
@@ -25082,7 +24854,7 @@
       </w:rPr>
     </w:lvl>
   </w:abstractNum>
-  <w:abstractNum w:abstractNumId="13" w15:restartNumberingAfterBreak="0">
+  <w:abstractNum w:abstractNumId="14" w15:restartNumberingAfterBreak="0">
     <w:nsid w:val="287C6634"/>
     <w:multiLevelType w:val="hybridMultilevel"/>
     <w:tmpl w:val="3E5A851E"/>
@@ -25195,7 +24967,7 @@
       </w:rPr>
     </w:lvl>
   </w:abstractNum>
-  <w:abstractNum w:abstractNumId="14" w15:restartNumberingAfterBreak="0">
+  <w:abstractNum w:abstractNumId="15" w15:restartNumberingAfterBreak="0">
     <w:nsid w:val="291964EF"/>
     <w:multiLevelType w:val="hybridMultilevel"/>
     <w:tmpl w:val="DC4A8B68"/>
@@ -25308,7 +25080,7 @@
       </w:rPr>
     </w:lvl>
   </w:abstractNum>
-  <w:abstractNum w:abstractNumId="15" w15:restartNumberingAfterBreak="0">
+  <w:abstractNum w:abstractNumId="16" w15:restartNumberingAfterBreak="0">
     <w:nsid w:val="2AA4231D"/>
     <w:multiLevelType w:val="hybridMultilevel"/>
     <w:tmpl w:val="8E445818"/>
@@ -25421,7 +25193,7 @@
       </w:rPr>
     </w:lvl>
   </w:abstractNum>
-  <w:abstractNum w:abstractNumId="16" w15:restartNumberingAfterBreak="0">
+  <w:abstractNum w:abstractNumId="17" w15:restartNumberingAfterBreak="0">
     <w:nsid w:val="2C404D1B"/>
     <w:multiLevelType w:val="hybridMultilevel"/>
     <w:tmpl w:val="79F8BD04"/>
@@ -25534,7 +25306,7 @@
       </w:rPr>
     </w:lvl>
   </w:abstractNum>
-  <w:abstractNum w:abstractNumId="17" w15:restartNumberingAfterBreak="0">
+  <w:abstractNum w:abstractNumId="18" w15:restartNumberingAfterBreak="0">
     <w:nsid w:val="315E30F5"/>
     <w:multiLevelType w:val="hybridMultilevel"/>
     <w:tmpl w:val="E194AB1C"/>
@@ -25647,7 +25419,7 @@
       </w:rPr>
     </w:lvl>
   </w:abstractNum>
-  <w:abstractNum w:abstractNumId="18" w15:restartNumberingAfterBreak="0">
+  <w:abstractNum w:abstractNumId="19" w15:restartNumberingAfterBreak="0">
     <w:nsid w:val="31F6572B"/>
     <w:multiLevelType w:val="hybridMultilevel"/>
     <w:tmpl w:val="A4E43942"/>
@@ -25760,7 +25532,7 @@
       </w:rPr>
     </w:lvl>
   </w:abstractNum>
-  <w:abstractNum w:abstractNumId="19" w15:restartNumberingAfterBreak="0">
+  <w:abstractNum w:abstractNumId="20" w15:restartNumberingAfterBreak="0">
     <w:nsid w:val="32E655C2"/>
     <w:multiLevelType w:val="hybridMultilevel"/>
     <w:tmpl w:val="382A334A"/>
@@ -25849,7 +25621,7 @@
       </w:pPr>
     </w:lvl>
   </w:abstractNum>
-  <w:abstractNum w:abstractNumId="20" w15:restartNumberingAfterBreak="0">
+  <w:abstractNum w:abstractNumId="21" w15:restartNumberingAfterBreak="0">
     <w:nsid w:val="351A7230"/>
     <w:multiLevelType w:val="hybridMultilevel"/>
     <w:tmpl w:val="D6BA1CBA"/>
@@ -25962,7 +25734,7 @@
       </w:rPr>
     </w:lvl>
   </w:abstractNum>
-  <w:abstractNum w:abstractNumId="21" w15:restartNumberingAfterBreak="0">
+  <w:abstractNum w:abstractNumId="22" w15:restartNumberingAfterBreak="0">
     <w:nsid w:val="36453E33"/>
     <w:multiLevelType w:val="hybridMultilevel"/>
     <w:tmpl w:val="B8CAA1B2"/>
@@ -26075,7 +25847,7 @@
       </w:rPr>
     </w:lvl>
   </w:abstractNum>
-  <w:abstractNum w:abstractNumId="22" w15:restartNumberingAfterBreak="0">
+  <w:abstractNum w:abstractNumId="23" w15:restartNumberingAfterBreak="0">
     <w:nsid w:val="3C386334"/>
     <w:multiLevelType w:val="hybridMultilevel"/>
     <w:tmpl w:val="1082A596"/>
@@ -26188,7 +25960,7 @@
       </w:rPr>
     </w:lvl>
   </w:abstractNum>
-  <w:abstractNum w:abstractNumId="23" w15:restartNumberingAfterBreak="0">
+  <w:abstractNum w:abstractNumId="24" w15:restartNumberingAfterBreak="0">
     <w:nsid w:val="40CD38F5"/>
     <w:multiLevelType w:val="hybridMultilevel"/>
     <w:tmpl w:val="99FA949E"/>
@@ -26301,7 +26073,7 @@
       </w:rPr>
     </w:lvl>
   </w:abstractNum>
-  <w:abstractNum w:abstractNumId="24" w15:restartNumberingAfterBreak="0">
+  <w:abstractNum w:abstractNumId="25" w15:restartNumberingAfterBreak="0">
     <w:nsid w:val="423246A5"/>
     <w:multiLevelType w:val="hybridMultilevel"/>
     <w:tmpl w:val="F3DE265E"/>
@@ -26387,7 +26159,7 @@
       </w:pPr>
     </w:lvl>
   </w:abstractNum>
-  <w:abstractNum w:abstractNumId="25" w15:restartNumberingAfterBreak="0">
+  <w:abstractNum w:abstractNumId="26" w15:restartNumberingAfterBreak="0">
     <w:nsid w:val="42446FE9"/>
     <w:multiLevelType w:val="hybridMultilevel"/>
     <w:tmpl w:val="18BAFB72"/>
@@ -26500,7 +26272,7 @@
       </w:rPr>
     </w:lvl>
   </w:abstractNum>
-  <w:abstractNum w:abstractNumId="26" w15:restartNumberingAfterBreak="0">
+  <w:abstractNum w:abstractNumId="27" w15:restartNumberingAfterBreak="0">
     <w:nsid w:val="44756E81"/>
     <w:multiLevelType w:val="hybridMultilevel"/>
     <w:tmpl w:val="1CEE37FA"/>
@@ -26613,7 +26385,7 @@
       </w:rPr>
     </w:lvl>
   </w:abstractNum>
-  <w:abstractNum w:abstractNumId="27" w15:restartNumberingAfterBreak="0">
+  <w:abstractNum w:abstractNumId="28" w15:restartNumberingAfterBreak="0">
     <w:nsid w:val="4483269E"/>
     <w:multiLevelType w:val="hybridMultilevel"/>
     <w:tmpl w:val="74042A00"/>
@@ -26726,7 +26498,7 @@
       </w:rPr>
     </w:lvl>
   </w:abstractNum>
-  <w:abstractNum w:abstractNumId="28" w15:restartNumberingAfterBreak="0">
+  <w:abstractNum w:abstractNumId="29" w15:restartNumberingAfterBreak="0">
     <w:nsid w:val="47B07379"/>
     <w:multiLevelType w:val="hybridMultilevel"/>
     <w:tmpl w:val="66F66D3A"/>
@@ -26839,7 +26611,7 @@
       </w:rPr>
     </w:lvl>
   </w:abstractNum>
-  <w:abstractNum w:abstractNumId="29" w15:restartNumberingAfterBreak="0">
+  <w:abstractNum w:abstractNumId="30" w15:restartNumberingAfterBreak="0">
     <w:nsid w:val="4B5536B7"/>
     <w:multiLevelType w:val="hybridMultilevel"/>
     <w:tmpl w:val="C2085FCE"/>
@@ -26952,7 +26724,7 @@
       </w:rPr>
     </w:lvl>
   </w:abstractNum>
-  <w:abstractNum w:abstractNumId="30" w15:restartNumberingAfterBreak="0">
+  <w:abstractNum w:abstractNumId="31" w15:restartNumberingAfterBreak="0">
     <w:nsid w:val="4B665BCF"/>
     <w:multiLevelType w:val="hybridMultilevel"/>
     <w:tmpl w:val="A5FEA71C"/>
@@ -27065,7 +26837,7 @@
       </w:rPr>
     </w:lvl>
   </w:abstractNum>
-  <w:abstractNum w:abstractNumId="31" w15:restartNumberingAfterBreak="0">
+  <w:abstractNum w:abstractNumId="32" w15:restartNumberingAfterBreak="0">
     <w:nsid w:val="5219539F"/>
     <w:multiLevelType w:val="hybridMultilevel"/>
     <w:tmpl w:val="716CA1B6"/>
@@ -27178,7 +26950,7 @@
       </w:rPr>
     </w:lvl>
   </w:abstractNum>
-  <w:abstractNum w:abstractNumId="32" w15:restartNumberingAfterBreak="0">
+  <w:abstractNum w:abstractNumId="33" w15:restartNumberingAfterBreak="0">
     <w:nsid w:val="538D06F7"/>
     <w:multiLevelType w:val="hybridMultilevel"/>
     <w:tmpl w:val="AB8CB2D8"/>
@@ -27291,7 +27063,7 @@
       </w:rPr>
     </w:lvl>
   </w:abstractNum>
-  <w:abstractNum w:abstractNumId="33" w15:restartNumberingAfterBreak="0">
+  <w:abstractNum w:abstractNumId="34" w15:restartNumberingAfterBreak="0">
     <w:nsid w:val="598B63A8"/>
     <w:multiLevelType w:val="hybridMultilevel"/>
     <w:tmpl w:val="EA1252E0"/>
@@ -27404,7 +27176,119 @@
       </w:rPr>
     </w:lvl>
   </w:abstractNum>
-  <w:abstractNum w:abstractNumId="34" w15:restartNumberingAfterBreak="0">
+  <w:abstractNum w:abstractNumId="35" w15:restartNumberingAfterBreak="0">
+    <w:nsid w:val="5C6378E9"/>
+    <w:multiLevelType w:val="hybridMultilevel"/>
+    <w:tmpl w:val="9244D2B4"/>
+    <w:lvl w:ilvl="0" w:tplc="336AC04A">
+      <w:numFmt w:val="bullet"/>
+      <w:lvlText w:val="-"/>
+      <w:lvlJc w:val="left"/>
+      <w:pPr>
+        <w:ind w:left="720" w:hanging="360"/>
+      </w:pPr>
+      <w:rPr>
+        <w:rFonts w:ascii="Calibri" w:eastAsiaTheme="minorHAnsi" w:hAnsi="Calibri" w:cs="Calibri" w:hint="default"/>
+      </w:rPr>
+    </w:lvl>
+    <w:lvl w:ilvl="1" w:tplc="20000003" w:tentative="1">
+      <w:start w:val="1"/>
+      <w:numFmt w:val="bullet"/>
+      <w:lvlText w:val="o"/>
+      <w:lvlJc w:val="left"/>
+      <w:pPr>
+        <w:ind w:left="1440" w:hanging="360"/>
+      </w:pPr>
+      <w:rPr>
+        <w:rFonts w:ascii="Courier New" w:hAnsi="Courier New" w:cs="Courier New" w:hint="default"/>
+      </w:rPr>
+    </w:lvl>
+    <w:lvl w:ilvl="2" w:tplc="20000005" w:tentative="1">
+      <w:start w:val="1"/>
+      <w:numFmt w:val="bullet"/>
+      <w:lvlText w:val=""/>
+      <w:lvlJc w:val="left"/>
+      <w:pPr>
+        <w:ind w:left="2160" w:hanging="360"/>
+      </w:pPr>
+      <w:rPr>
+        <w:rFonts w:ascii="Wingdings" w:hAnsi="Wingdings" w:hint="default"/>
+      </w:rPr>
+    </w:lvl>
+    <w:lvl w:ilvl="3" w:tplc="20000001" w:tentative="1">
+      <w:start w:val="1"/>
+      <w:numFmt w:val="bullet"/>
+      <w:lvlText w:val=""/>
+      <w:lvlJc w:val="left"/>
+      <w:pPr>
+        <w:ind w:left="2880" w:hanging="360"/>
+      </w:pPr>
+      <w:rPr>
+        <w:rFonts w:ascii="Symbol" w:hAnsi="Symbol" w:hint="default"/>
+      </w:rPr>
+    </w:lvl>
+    <w:lvl w:ilvl="4" w:tplc="20000003" w:tentative="1">
+      <w:start w:val="1"/>
+      <w:numFmt w:val="bullet"/>
+      <w:lvlText w:val="o"/>
+      <w:lvlJc w:val="left"/>
+      <w:pPr>
+        <w:ind w:left="3600" w:hanging="360"/>
+      </w:pPr>
+      <w:rPr>
+        <w:rFonts w:ascii="Courier New" w:hAnsi="Courier New" w:cs="Courier New" w:hint="default"/>
+      </w:rPr>
+    </w:lvl>
+    <w:lvl w:ilvl="5" w:tplc="20000005" w:tentative="1">
+      <w:start w:val="1"/>
+      <w:numFmt w:val="bullet"/>
+      <w:lvlText w:val=""/>
+      <w:lvlJc w:val="left"/>
+      <w:pPr>
+        <w:ind w:left="4320" w:hanging="360"/>
+      </w:pPr>
+      <w:rPr>
+        <w:rFonts w:ascii="Wingdings" w:hAnsi="Wingdings" w:hint="default"/>
+      </w:rPr>
+    </w:lvl>
+    <w:lvl w:ilvl="6" w:tplc="20000001" w:tentative="1">
+      <w:start w:val="1"/>
+      <w:numFmt w:val="bullet"/>
+      <w:lvlText w:val=""/>
+      <w:lvlJc w:val="left"/>
+      <w:pPr>
+        <w:ind w:left="5040" w:hanging="360"/>
+      </w:pPr>
+      <w:rPr>
+        <w:rFonts w:ascii="Symbol" w:hAnsi="Symbol" w:hint="default"/>
+      </w:rPr>
+    </w:lvl>
+    <w:lvl w:ilvl="7" w:tplc="20000003" w:tentative="1">
+      <w:start w:val="1"/>
+      <w:numFmt w:val="bullet"/>
+      <w:lvlText w:val="o"/>
+      <w:lvlJc w:val="left"/>
+      <w:pPr>
+        <w:ind w:left="5760" w:hanging="360"/>
+      </w:pPr>
+      <w:rPr>
+        <w:rFonts w:ascii="Courier New" w:hAnsi="Courier New" w:cs="Courier New" w:hint="default"/>
+      </w:rPr>
+    </w:lvl>
+    <w:lvl w:ilvl="8" w:tplc="20000005" w:tentative="1">
+      <w:start w:val="1"/>
+      <w:numFmt w:val="bullet"/>
+      <w:lvlText w:val=""/>
+      <w:lvlJc w:val="left"/>
+      <w:pPr>
+        <w:ind w:left="6480" w:hanging="360"/>
+      </w:pPr>
+      <w:rPr>
+        <w:rFonts w:ascii="Wingdings" w:hAnsi="Wingdings" w:hint="default"/>
+      </w:rPr>
+    </w:lvl>
+  </w:abstractNum>
+  <w:abstractNum w:abstractNumId="36" w15:restartNumberingAfterBreak="0">
     <w:nsid w:val="5D3D2559"/>
     <w:multiLevelType w:val="hybridMultilevel"/>
     <w:tmpl w:val="E926074A"/>
@@ -27517,7 +27401,7 @@
       </w:rPr>
     </w:lvl>
   </w:abstractNum>
-  <w:abstractNum w:abstractNumId="35" w15:restartNumberingAfterBreak="0">
+  <w:abstractNum w:abstractNumId="37" w15:restartNumberingAfterBreak="0">
     <w:nsid w:val="651A5E09"/>
     <w:multiLevelType w:val="hybridMultilevel"/>
     <w:tmpl w:val="82D21302"/>
@@ -27630,7 +27514,96 @@
       </w:rPr>
     </w:lvl>
   </w:abstractNum>
-  <w:abstractNum w:abstractNumId="36" w15:restartNumberingAfterBreak="0">
+  <w:abstractNum w:abstractNumId="38" w15:restartNumberingAfterBreak="0">
+    <w:nsid w:val="69911FFE"/>
+    <w:multiLevelType w:val="hybridMultilevel"/>
+    <w:tmpl w:val="B51A4FE4"/>
+    <w:lvl w:ilvl="0" w:tplc="2000000F">
+      <w:start w:val="1"/>
+      <w:numFmt w:val="decimal"/>
+      <w:lvlText w:val="%1."/>
+      <w:lvlJc w:val="left"/>
+      <w:pPr>
+        <w:ind w:left="720" w:hanging="360"/>
+      </w:pPr>
+      <w:rPr>
+        <w:rFonts w:hint="default"/>
+      </w:rPr>
+    </w:lvl>
+    <w:lvl w:ilvl="1" w:tplc="20000019" w:tentative="1">
+      <w:start w:val="1"/>
+      <w:numFmt w:val="lowerLetter"/>
+      <w:lvlText w:val="%2."/>
+      <w:lvlJc w:val="left"/>
+      <w:pPr>
+        <w:ind w:left="1440" w:hanging="360"/>
+      </w:pPr>
+    </w:lvl>
+    <w:lvl w:ilvl="2" w:tplc="2000001B" w:tentative="1">
+      <w:start w:val="1"/>
+      <w:numFmt w:val="lowerRoman"/>
+      <w:lvlText w:val="%3."/>
+      <w:lvlJc w:val="right"/>
+      <w:pPr>
+        <w:ind w:left="2160" w:hanging="180"/>
+      </w:pPr>
+    </w:lvl>
+    <w:lvl w:ilvl="3" w:tplc="2000000F" w:tentative="1">
+      <w:start w:val="1"/>
+      <w:numFmt w:val="decimal"/>
+      <w:lvlText w:val="%4."/>
+      <w:lvlJc w:val="left"/>
+      <w:pPr>
+        <w:ind w:left="2880" w:hanging="360"/>
+      </w:pPr>
+    </w:lvl>
+    <w:lvl w:ilvl="4" w:tplc="20000019" w:tentative="1">
+      <w:start w:val="1"/>
+      <w:numFmt w:val="lowerLetter"/>
+      <w:lvlText w:val="%5."/>
+      <w:lvlJc w:val="left"/>
+      <w:pPr>
+        <w:ind w:left="3600" w:hanging="360"/>
+      </w:pPr>
+    </w:lvl>
+    <w:lvl w:ilvl="5" w:tplc="2000001B" w:tentative="1">
+      <w:start w:val="1"/>
+      <w:numFmt w:val="lowerRoman"/>
+      <w:lvlText w:val="%6."/>
+      <w:lvlJc w:val="right"/>
+      <w:pPr>
+        <w:ind w:left="4320" w:hanging="180"/>
+      </w:pPr>
+    </w:lvl>
+    <w:lvl w:ilvl="6" w:tplc="2000000F" w:tentative="1">
+      <w:start w:val="1"/>
+      <w:numFmt w:val="decimal"/>
+      <w:lvlText w:val="%7."/>
+      <w:lvlJc w:val="left"/>
+      <w:pPr>
+        <w:ind w:left="5040" w:hanging="360"/>
+      </w:pPr>
+    </w:lvl>
+    <w:lvl w:ilvl="7" w:tplc="20000019" w:tentative="1">
+      <w:start w:val="1"/>
+      <w:numFmt w:val="lowerLetter"/>
+      <w:lvlText w:val="%8."/>
+      <w:lvlJc w:val="left"/>
+      <w:pPr>
+        <w:ind w:left="5760" w:hanging="360"/>
+      </w:pPr>
+    </w:lvl>
+    <w:lvl w:ilvl="8" w:tplc="2000001B" w:tentative="1">
+      <w:start w:val="1"/>
+      <w:numFmt w:val="lowerRoman"/>
+      <w:lvlText w:val="%9."/>
+      <w:lvlJc w:val="right"/>
+      <w:pPr>
+        <w:ind w:left="6480" w:hanging="180"/>
+      </w:pPr>
+    </w:lvl>
+  </w:abstractNum>
+  <w:abstractNum w:abstractNumId="39" w15:restartNumberingAfterBreak="0">
     <w:nsid w:val="6B4D3755"/>
     <w:multiLevelType w:val="hybridMultilevel"/>
     <w:tmpl w:val="0DCA5728"/>
@@ -27743,7 +27716,7 @@
       </w:rPr>
     </w:lvl>
   </w:abstractNum>
-  <w:abstractNum w:abstractNumId="37" w15:restartNumberingAfterBreak="0">
+  <w:abstractNum w:abstractNumId="40" w15:restartNumberingAfterBreak="0">
     <w:nsid w:val="6F513C1A"/>
     <w:multiLevelType w:val="hybridMultilevel"/>
     <w:tmpl w:val="07F0FFB8"/>
@@ -27856,7 +27829,7 @@
       </w:rPr>
     </w:lvl>
   </w:abstractNum>
-  <w:abstractNum w:abstractNumId="38" w15:restartNumberingAfterBreak="0">
+  <w:abstractNum w:abstractNumId="41" w15:restartNumberingAfterBreak="0">
     <w:nsid w:val="6FD34DF1"/>
     <w:multiLevelType w:val="hybridMultilevel"/>
     <w:tmpl w:val="B816C21A"/>
@@ -27969,7 +27942,7 @@
       </w:rPr>
     </w:lvl>
   </w:abstractNum>
-  <w:abstractNum w:abstractNumId="39" w15:restartNumberingAfterBreak="0">
+  <w:abstractNum w:abstractNumId="42" w15:restartNumberingAfterBreak="0">
     <w:nsid w:val="73AB3A38"/>
     <w:multiLevelType w:val="hybridMultilevel"/>
     <w:tmpl w:val="8C260052"/>
@@ -28082,7 +28055,7 @@
       </w:rPr>
     </w:lvl>
   </w:abstractNum>
-  <w:abstractNum w:abstractNumId="40" w15:restartNumberingAfterBreak="0">
+  <w:abstractNum w:abstractNumId="43" w15:restartNumberingAfterBreak="0">
     <w:nsid w:val="75574EE0"/>
     <w:multiLevelType w:val="hybridMultilevel"/>
     <w:tmpl w:val="6F1CE32E"/>
@@ -28168,7 +28141,7 @@
       </w:pPr>
     </w:lvl>
   </w:abstractNum>
-  <w:abstractNum w:abstractNumId="41" w15:restartNumberingAfterBreak="0">
+  <w:abstractNum w:abstractNumId="44" w15:restartNumberingAfterBreak="0">
     <w:nsid w:val="797F4741"/>
     <w:multiLevelType w:val="hybridMultilevel"/>
     <w:tmpl w:val="88C22386"/>
@@ -28281,7 +28254,7 @@
       </w:rPr>
     </w:lvl>
   </w:abstractNum>
-  <w:abstractNum w:abstractNumId="42" w15:restartNumberingAfterBreak="0">
+  <w:abstractNum w:abstractNumId="45" w15:restartNumberingAfterBreak="0">
     <w:nsid w:val="7A462537"/>
     <w:multiLevelType w:val="hybridMultilevel"/>
     <w:tmpl w:val="DA1E318A"/>
@@ -28394,7 +28367,7 @@
       </w:rPr>
     </w:lvl>
   </w:abstractNum>
-  <w:abstractNum w:abstractNumId="43" w15:restartNumberingAfterBreak="0">
+  <w:abstractNum w:abstractNumId="46" w15:restartNumberingAfterBreak="0">
     <w:nsid w:val="7B2631BD"/>
     <w:multiLevelType w:val="multilevel"/>
     <w:tmpl w:val="08070025"/>
@@ -28489,7 +28462,7 @@
       </w:pPr>
     </w:lvl>
   </w:abstractNum>
-  <w:abstractNum w:abstractNumId="44" w15:restartNumberingAfterBreak="0">
+  <w:abstractNum w:abstractNumId="47" w15:restartNumberingAfterBreak="0">
     <w:nsid w:val="7FD55815"/>
     <w:multiLevelType w:val="hybridMultilevel"/>
     <w:tmpl w:val="EC229D52"/>
@@ -28603,46 +28576,46 @@
     </w:lvl>
   </w:abstractNum>
   <w:num w:numId="1" w16cid:durableId="1103456545">
-    <w:abstractNumId w:val="44"/>
+    <w:abstractNumId w:val="47"/>
   </w:num>
   <w:num w:numId="2" w16cid:durableId="393046449">
-    <w:abstractNumId w:val="30"/>
+    <w:abstractNumId w:val="31"/>
   </w:num>
   <w:num w:numId="3" w16cid:durableId="103499022">
-    <w:abstractNumId w:val="43"/>
+    <w:abstractNumId w:val="46"/>
   </w:num>
   <w:num w:numId="4" w16cid:durableId="563176819">
-    <w:abstractNumId w:val="36"/>
+    <w:abstractNumId w:val="39"/>
   </w:num>
   <w:num w:numId="5" w16cid:durableId="199560858">
-    <w:abstractNumId w:val="42"/>
+    <w:abstractNumId w:val="45"/>
   </w:num>
   <w:num w:numId="6" w16cid:durableId="785470075">
     <w:abstractNumId w:val="3"/>
   </w:num>
   <w:num w:numId="7" w16cid:durableId="599148185">
-    <w:abstractNumId w:val="20"/>
+    <w:abstractNumId w:val="21"/>
   </w:num>
   <w:num w:numId="8" w16cid:durableId="1365248949">
     <w:abstractNumId w:val="4"/>
   </w:num>
   <w:num w:numId="9" w16cid:durableId="492528022">
-    <w:abstractNumId w:val="10"/>
+    <w:abstractNumId w:val="11"/>
   </w:num>
   <w:num w:numId="10" w16cid:durableId="1075661682">
-    <w:abstractNumId w:val="21"/>
+    <w:abstractNumId w:val="22"/>
   </w:num>
   <w:num w:numId="11" w16cid:durableId="636490205">
-    <w:abstractNumId w:val="35"/>
+    <w:abstractNumId w:val="37"/>
   </w:num>
   <w:num w:numId="12" w16cid:durableId="1856575439">
-    <w:abstractNumId w:val="26"/>
+    <w:abstractNumId w:val="27"/>
   </w:num>
   <w:num w:numId="13" w16cid:durableId="1600681300">
-    <w:abstractNumId w:val="34"/>
+    <w:abstractNumId w:val="36"/>
   </w:num>
   <w:num w:numId="14" w16cid:durableId="1979257029">
-    <w:abstractNumId w:val="16"/>
+    <w:abstractNumId w:val="17"/>
   </w:num>
   <w:num w:numId="15" w16cid:durableId="520895676">
     <w:abstractNumId w:val="1"/>
@@ -28651,91 +28624,100 @@
     <w:abstractNumId w:val="0"/>
   </w:num>
   <w:num w:numId="17" w16cid:durableId="1109814510">
+    <w:abstractNumId w:val="34"/>
+  </w:num>
+  <w:num w:numId="18" w16cid:durableId="923874069">
+    <w:abstractNumId w:val="25"/>
+  </w:num>
+  <w:num w:numId="19" w16cid:durableId="1032341717">
+    <w:abstractNumId w:val="14"/>
+  </w:num>
+  <w:num w:numId="20" w16cid:durableId="381448013">
+    <w:abstractNumId w:val="40"/>
+  </w:num>
+  <w:num w:numId="21" w16cid:durableId="1276328310">
+    <w:abstractNumId w:val="20"/>
+  </w:num>
+  <w:num w:numId="22" w16cid:durableId="1247568069">
+    <w:abstractNumId w:val="44"/>
+  </w:num>
+  <w:num w:numId="23" w16cid:durableId="132598626">
+    <w:abstractNumId w:val="30"/>
+  </w:num>
+  <w:num w:numId="24" w16cid:durableId="1531332438">
+    <w:abstractNumId w:val="8"/>
+  </w:num>
+  <w:num w:numId="25" w16cid:durableId="1679648608">
+    <w:abstractNumId w:val="18"/>
+  </w:num>
+  <w:num w:numId="26" w16cid:durableId="2073389422">
+    <w:abstractNumId w:val="43"/>
+  </w:num>
+  <w:num w:numId="27" w16cid:durableId="1638994831">
     <w:abstractNumId w:val="33"/>
   </w:num>
-  <w:num w:numId="18" w16cid:durableId="923874069">
-    <w:abstractNumId w:val="24"/>
+  <w:num w:numId="28" w16cid:durableId="602953925">
+    <w:abstractNumId w:val="26"/>
   </w:num>
-  <w:num w:numId="19" w16cid:durableId="1032341717">
+  <w:num w:numId="29" w16cid:durableId="761143634">
+    <w:abstractNumId w:val="7"/>
+  </w:num>
+  <w:num w:numId="30" w16cid:durableId="1102847071">
+    <w:abstractNumId w:val="32"/>
+  </w:num>
+  <w:num w:numId="31" w16cid:durableId="1332372864">
+    <w:abstractNumId w:val="10"/>
+  </w:num>
+  <w:num w:numId="32" w16cid:durableId="1690376769">
+    <w:abstractNumId w:val="28"/>
+  </w:num>
+  <w:num w:numId="33" w16cid:durableId="170994353">
+    <w:abstractNumId w:val="23"/>
+  </w:num>
+  <w:num w:numId="34" w16cid:durableId="1694720555">
     <w:abstractNumId w:val="13"/>
   </w:num>
-  <w:num w:numId="20" w16cid:durableId="381448013">
-    <w:abstractNumId w:val="37"/>
-  </w:num>
-  <w:num w:numId="21" w16cid:durableId="1276328310">
-    <w:abstractNumId w:val="19"/>
-  </w:num>
-  <w:num w:numId="22" w16cid:durableId="1247568069">
-    <w:abstractNumId w:val="41"/>
-  </w:num>
-  <w:num w:numId="23" w16cid:durableId="132598626">
-    <w:abstractNumId w:val="29"/>
-  </w:num>
-  <w:num w:numId="24" w16cid:durableId="1531332438">
-    <w:abstractNumId w:val="7"/>
-  </w:num>
-  <w:num w:numId="25" w16cid:durableId="1679648608">
-    <w:abstractNumId w:val="17"/>
-  </w:num>
-  <w:num w:numId="26" w16cid:durableId="2073389422">
-    <w:abstractNumId w:val="40"/>
-  </w:num>
-  <w:num w:numId="27" w16cid:durableId="1638994831">
-    <w:abstractNumId w:val="32"/>
-  </w:num>
-  <w:num w:numId="28" w16cid:durableId="602953925">
-    <w:abstractNumId w:val="25"/>
-  </w:num>
-  <w:num w:numId="29" w16cid:durableId="761143634">
-    <w:abstractNumId w:val="6"/>
-  </w:num>
-  <w:num w:numId="30" w16cid:durableId="1102847071">
-    <w:abstractNumId w:val="31"/>
-  </w:num>
-  <w:num w:numId="31" w16cid:durableId="1332372864">
-    <w:abstractNumId w:val="9"/>
-  </w:num>
-  <w:num w:numId="32" w16cid:durableId="1690376769">
-    <w:abstractNumId w:val="27"/>
-  </w:num>
-  <w:num w:numId="33" w16cid:durableId="170994353">
-    <w:abstractNumId w:val="22"/>
-  </w:num>
-  <w:num w:numId="34" w16cid:durableId="1694720555">
-    <w:abstractNumId w:val="12"/>
-  </w:num>
   <w:num w:numId="35" w16cid:durableId="290941256">
-    <w:abstractNumId w:val="14"/>
+    <w:abstractNumId w:val="15"/>
   </w:num>
   <w:num w:numId="36" w16cid:durableId="128475729">
-    <w:abstractNumId w:val="18"/>
+    <w:abstractNumId w:val="19"/>
   </w:num>
   <w:num w:numId="37" w16cid:durableId="1585603730">
     <w:abstractNumId w:val="2"/>
   </w:num>
   <w:num w:numId="38" w16cid:durableId="1448966694">
-    <w:abstractNumId w:val="28"/>
+    <w:abstractNumId w:val="29"/>
   </w:num>
   <w:num w:numId="39" w16cid:durableId="915825132">
-    <w:abstractNumId w:val="39"/>
+    <w:abstractNumId w:val="42"/>
   </w:num>
   <w:num w:numId="40" w16cid:durableId="1469617">
-    <w:abstractNumId w:val="8"/>
+    <w:abstractNumId w:val="9"/>
   </w:num>
   <w:num w:numId="41" w16cid:durableId="2017266515">
-    <w:abstractNumId w:val="11"/>
+    <w:abstractNumId w:val="12"/>
   </w:num>
   <w:num w:numId="42" w16cid:durableId="2125345685">
     <w:abstractNumId w:val="5"/>
   </w:num>
   <w:num w:numId="43" w16cid:durableId="1833594800">
-    <w:abstractNumId w:val="38"/>
+    <w:abstractNumId w:val="41"/>
   </w:num>
   <w:num w:numId="44" w16cid:durableId="1302610528">
-    <w:abstractNumId w:val="15"/>
+    <w:abstractNumId w:val="16"/>
   </w:num>
   <w:num w:numId="45" w16cid:durableId="867839046">
-    <w:abstractNumId w:val="23"/>
+    <w:abstractNumId w:val="24"/>
+  </w:num>
+  <w:num w:numId="46" w16cid:durableId="809132722">
+    <w:abstractNumId w:val="6"/>
+  </w:num>
+  <w:num w:numId="47" w16cid:durableId="202600385">
+    <w:abstractNumId w:val="35"/>
+  </w:num>
+  <w:num w:numId="48" w16cid:durableId="2073192370">
+    <w:abstractNumId w:val="38"/>
   </w:num>
   <w:numIdMacAtCleanup w:val="26"/>
 </w:numbering>
@@ -29160,7 +29142,6 @@
         <w:numId w:val="3"/>
       </w:numPr>
       <w:spacing w:before="480"/>
-      <w:ind w:left="431" w:hanging="431"/>
       <w:outlineLvl w:val="0"/>
     </w:pPr>
     <w:rPr>

</xml_diff>

<commit_message>
updated version to 0.5.0-pre-230606-3
</commit_message>
<xml_diff>
--- a/docs/PayrolEngineWhitePaper_de.docx
+++ b/docs/PayrolEngineWhitePaper_de.docx
@@ -9274,6 +9274,61 @@
     </w:p>
     <w:p>
       <w:pPr>
+        <w:pStyle w:val="Heading3"/>
+      </w:pPr>
+      <w:r>
+        <w:t>Lohnlauf</w:t>
+      </w:r>
+      <w:r>
+        <w:t xml:space="preserve"> Neustart</w:t>
+      </w:r>
+    </w:p>
+    <w:p>
+      <w:r>
+        <w:t>In besonderen Fällen ist es erforderlich, den Lohnlauf neu zu starten. A</w:t>
+      </w:r>
+      <w:r>
+        <w:t xml:space="preserve">nhand des Lohnlaufzählers </w:t>
+      </w:r>
+      <w:r>
+        <w:t xml:space="preserve">kann die Lohnartenfunktion entsprechend reagieren (siehe </w:t>
+      </w:r>
+      <w:r>
+        <w:rPr>
+          <w:i/>
+          <w:iCs/>
+        </w:rPr>
+        <w:t>WageTypeFunction.ExecutionCount</w:t>
+      </w:r>
+      <w:r>
+        <w:t xml:space="preserve"> und </w:t>
+      </w:r>
+      <w:r>
+        <w:rPr>
+          <w:i/>
+          <w:iCs/>
+        </w:rPr>
+        <w:t>WageTypeFunction.RestartExecution</w:t>
+      </w:r>
+      <w:r>
+        <w:rPr>
+          <w:i/>
+          <w:iCs/>
+        </w:rPr>
+        <w:t>()</w:t>
+      </w:r>
+      <w:r>
+        <w:t>)</w:t>
+      </w:r>
+      <w:r>
+        <w:t>.</w:t>
+      </w:r>
+      <w:r>
+        <w:t xml:space="preserve"> Weitere Wiedereintritts-Informationen können in der Payrun-Runtime geführt werden.</w:t>
+      </w:r>
+    </w:p>
+    <w:p>
+      <w:pPr>
         <w:pStyle w:val="Heading2"/>
       </w:pPr>
       <w:r>
@@ -9370,6 +9425,7 @@
         <w:ind w:left="714" w:hanging="357"/>
       </w:pPr>
       <w:r>
+        <w:lastRenderedPageBreak/>
         <w:t xml:space="preserve">Report Aufbereitung: </w:t>
       </w:r>
       <w:r>
@@ -9477,7 +9533,6 @@
         <w:spacing w:before="240"/>
       </w:pPr>
       <w:r>
-        <w:lastRenderedPageBreak/>
         <w:t>Report Generierung:</w:t>
       </w:r>
     </w:p>
@@ -12106,13 +12161,7 @@
     </w:p>
     <w:p>
       <w:r>
-        <w:t>Die Zeitberechnun</w:t>
-      </w:r>
-      <w:r>
-        <w:t>g</w:t>
-      </w:r>
-      <w:r>
-        <w:t>en der Payroll Engine basieren auf folgender Kalenderkonfiguration:</w:t>
+        <w:t>Die Zeitberechnungen der Payroll Engine basieren auf folgender Kalenderkonfiguration:</w:t>
       </w:r>
     </w:p>
     <w:p>
@@ -12146,10 +12195,7 @@
         </w:numPr>
       </w:pPr>
       <w:r>
-        <w:t>Regel für die erste Woche im Jahr</w:t>
-      </w:r>
-      <w:r>
-        <w:t xml:space="preserve"> </w:t>
+        <w:t xml:space="preserve">Regel für die erste Woche im Jahr </w:t>
       </w:r>
       <w:hyperlink r:id="rId34" w:history="1">
         <w:r>
@@ -12275,25 +12321,13 @@
         <w:spacing w:before="120"/>
       </w:pPr>
       <w:r>
-        <w:t xml:space="preserve">Die Kalenderkonfiguration </w:t>
-      </w:r>
-      <w:r>
-        <w:t xml:space="preserve">gilt für den </w:t>
+        <w:t xml:space="preserve">Die Kalenderkonfiguration gilt für den </w:t>
       </w:r>
       <w:r>
         <w:t>Mandant</w:t>
       </w:r>
       <w:r>
-        <w:t>en</w:t>
-      </w:r>
-      <w:r>
-        <w:t xml:space="preserve"> und/oder dem </w:t>
-      </w:r>
-      <w:r>
-        <w:t xml:space="preserve">Lohnlauf </w:t>
-      </w:r>
-      <w:r>
-        <w:t>und wird nach folgender Priorität aufgelöst:</w:t>
+        <w:t>en und/oder dem Lohnlauf und wird nach folgender Priorität aufgelöst:</w:t>
       </w:r>
     </w:p>
     <w:p>
@@ -12330,10 +12364,7 @@
         </w:numPr>
       </w:pPr>
       <w:r>
-        <w:t xml:space="preserve">Mandant </w:t>
-      </w:r>
-      <w:r>
-        <w:t>Kalender (</w:t>
+        <w:t>Mandant Kalender (</w:t>
       </w:r>
       <w:r>
         <w:rPr>
@@ -29121,7 +29152,7 @@
   <w:style w:type="paragraph" w:default="1" w:styleId="Normal">
     <w:name w:val="Normal"/>
     <w:qFormat/>
-    <w:rsid w:val="00D82508"/>
+    <w:rsid w:val="008016EA"/>
     <w:pPr>
       <w:spacing w:after="0"/>
     </w:pPr>

</xml_diff>